<commit_message>
Inital Lab2 doc added overflow check to delay_ms
</commit_message>
<xml_diff>
--- a/Lab2_Docs/Assignment2_Group14.docx
+++ b/Lab2_Docs/Assignment2_Group14.docx
@@ -52,6 +52,7 @@
       </w:pPr>
       <w:r>
         <w:rPr>
+          <w:noProof/>
           <w:lang w:val="en-US"/>
         </w:rPr>
         <w:drawing>
@@ -203,22 +204,23 @@
       </w:pPr>
       <w:r>
         <w:rPr>
+          <w:noProof/>
           <w:lang w:val="en-US"/>
         </w:rPr>
         <w:lastRenderedPageBreak/>
         <w:drawing>
-          <wp:anchor distT="0" distB="0" distL="114300" distR="114300" simplePos="0" relativeHeight="251666432" behindDoc="0" locked="0" layoutInCell="1" allowOverlap="1" wp14:anchorId="46355A6C" wp14:editId="34EBB140">
+          <wp:anchor distT="0" distB="0" distL="114300" distR="114300" simplePos="0" relativeHeight="251665408" behindDoc="0" locked="0" layoutInCell="1" allowOverlap="1" wp14:anchorId="51EF2E2C" wp14:editId="20200CAE">
             <wp:simplePos x="0" y="0"/>
             <wp:positionH relativeFrom="margin">
-              <wp:align>center</wp:align>
+              <wp:posOffset>457622</wp:posOffset>
             </wp:positionH>
             <wp:positionV relativeFrom="paragraph">
-              <wp:posOffset>423817</wp:posOffset>
+              <wp:posOffset>4757902</wp:posOffset>
             </wp:positionV>
-            <wp:extent cx="5400000" cy="3999231"/>
-            <wp:effectExtent l="0" t="0" r="0" b="1270"/>
+            <wp:extent cx="5943600" cy="3581019"/>
+            <wp:effectExtent l="0" t="0" r="0" b="635"/>
             <wp:wrapTopAndBottom/>
-            <wp:docPr id="496669228" name="Picture 1" descr="A screenshot of a computer program&#10;&#10;AI-generated content may be incorrect."/>
+            <wp:docPr id="1374992391" name="Picture 1" descr="A computer screen with text and images&#10;&#10;AI-generated content may be incorrect."/>
             <wp:cNvGraphicFramePr>
               <a:graphicFrameLocks xmlns:a="http://schemas.openxmlformats.org/drawingml/2006/main" noChangeAspect="1"/>
             </wp:cNvGraphicFramePr>
@@ -226,7 +228,7 @@
               <a:graphicData uri="http://schemas.openxmlformats.org/drawingml/2006/picture">
                 <pic:pic xmlns:pic="http://schemas.openxmlformats.org/drawingml/2006/picture">
                   <pic:nvPicPr>
-                    <pic:cNvPr id="496669228" name="Picture 1" descr="A screenshot of a computer program&#10;&#10;AI-generated content may be incorrect."/>
+                    <pic:cNvPr id="1374992391" name="Picture 1" descr="A computer screen with text and images&#10;&#10;AI-generated content may be incorrect."/>
                     <pic:cNvPicPr/>
                   </pic:nvPicPr>
                   <pic:blipFill>
@@ -244,7 +246,7 @@
                   <pic:spPr>
                     <a:xfrm>
                       <a:off x="0" y="0"/>
-                      <a:ext cx="5400000" cy="3999231"/>
+                      <a:ext cx="5943600" cy="3581019"/>
                     </a:xfrm>
                     <a:prstGeom prst="rect">
                       <a:avLst/>
@@ -264,21 +266,22 @@
       </w:r>
       <w:r>
         <w:rPr>
+          <w:noProof/>
           <w:lang w:val="en-US"/>
         </w:rPr>
         <w:drawing>
-          <wp:anchor distT="0" distB="0" distL="114300" distR="114300" simplePos="0" relativeHeight="251665408" behindDoc="0" locked="0" layoutInCell="1" allowOverlap="1" wp14:anchorId="51EF2E2C" wp14:editId="182CAB29">
+          <wp:anchor distT="0" distB="0" distL="114300" distR="114300" simplePos="0" relativeHeight="251666432" behindDoc="0" locked="0" layoutInCell="1" allowOverlap="1" wp14:anchorId="46355A6C" wp14:editId="6D420F2D">
             <wp:simplePos x="0" y="0"/>
             <wp:positionH relativeFrom="margin">
-              <wp:align>center</wp:align>
+              <wp:posOffset>457827</wp:posOffset>
             </wp:positionH>
             <wp:positionV relativeFrom="paragraph">
-              <wp:posOffset>4476205</wp:posOffset>
+              <wp:posOffset>238125</wp:posOffset>
             </wp:positionV>
-            <wp:extent cx="5400000" cy="3254423"/>
-            <wp:effectExtent l="0" t="0" r="0" b="3175"/>
+            <wp:extent cx="5943600" cy="4400379"/>
+            <wp:effectExtent l="0" t="0" r="0" b="635"/>
             <wp:wrapTopAndBottom/>
-            <wp:docPr id="1374992391" name="Picture 1" descr="A computer screen with text and images&#10;&#10;AI-generated content may be incorrect."/>
+            <wp:docPr id="496669228" name="Picture 1" descr="A screenshot of a computer program&#10;&#10;AI-generated content may be incorrect."/>
             <wp:cNvGraphicFramePr>
               <a:graphicFrameLocks xmlns:a="http://schemas.openxmlformats.org/drawingml/2006/main" noChangeAspect="1"/>
             </wp:cNvGraphicFramePr>
@@ -286,7 +289,7 @@
               <a:graphicData uri="http://schemas.openxmlformats.org/drawingml/2006/picture">
                 <pic:pic xmlns:pic="http://schemas.openxmlformats.org/drawingml/2006/picture">
                   <pic:nvPicPr>
-                    <pic:cNvPr id="1374992391" name="Picture 1" descr="A computer screen with text and images&#10;&#10;AI-generated content may be incorrect."/>
+                    <pic:cNvPr id="496669228" name="Picture 1" descr="A screenshot of a computer program&#10;&#10;AI-generated content may be incorrect."/>
                     <pic:cNvPicPr/>
                   </pic:nvPicPr>
                   <pic:blipFill>
@@ -304,7 +307,7 @@
                   <pic:spPr>
                     <a:xfrm>
                       <a:off x="0" y="0"/>
-                      <a:ext cx="5400000" cy="3254423"/>
+                      <a:ext cx="5943600" cy="4400379"/>
                     </a:xfrm>
                     <a:prstGeom prst="rect">
                       <a:avLst/>
@@ -335,110 +338,32 @@
           <w:lang w:val="en-US"/>
         </w:rPr>
       </w:pPr>
-      <w:r>
-        <w:rPr>
-          <w:lang w:val="en-US"/>
-        </w:rPr>
-        <w:t xml:space="preserve">Above is the IO_init </w:t>
-      </w:r>
-      <w:r>
-        <w:rPr>
-          <w:lang w:val="en-US"/>
-        </w:rPr>
-        <w:t xml:space="preserve">and timer_init </w:t>
-      </w:r>
-      <w:r>
-        <w:rPr>
-          <w:lang w:val="en-US"/>
-        </w:rPr>
-        <w:t>function</w:t>
-      </w:r>
-      <w:r>
-        <w:rPr>
-          <w:lang w:val="en-US"/>
-        </w:rPr>
-        <w:t>s</w:t>
-      </w:r>
-      <w:r>
-        <w:rPr>
-          <w:lang w:val="en-US"/>
-        </w:rPr>
-        <w:t xml:space="preserve"> to be called at the beginning of main </w:t>
-      </w:r>
-      <w:r>
-        <w:rPr>
-          <w:lang w:val="en-US"/>
-        </w:rPr>
-        <w:t>to configure IO pins</w:t>
-      </w:r>
-      <w:r>
-        <w:rPr>
-          <w:lang w:val="en-US"/>
-        </w:rPr>
-        <w:t xml:space="preserve"> and timers</w:t>
-      </w:r>
-      <w:r>
-        <w:rPr>
-          <w:lang w:val="en-US"/>
-        </w:rPr>
-        <w:t xml:space="preserve"> on the microcontroller. </w:t>
-      </w:r>
-      <w:r>
-        <w:rPr>
-          <w:lang w:val="en-US"/>
-        </w:rPr>
-        <w:t xml:space="preserve">Line functions are </w:t>
-      </w:r>
-      <w:r>
-        <w:rPr>
-          <w:lang w:val="en-US"/>
-        </w:rPr>
-        <w:t xml:space="preserve">elucidated by </w:t>
-      </w:r>
-      <w:r>
-        <w:rPr>
-          <w:lang w:val="en-US"/>
-        </w:rPr>
-        <w:t>their comments.</w:t>
-      </w:r>
-    </w:p>
-    <w:p>
-      <w:pPr>
-        <w:pStyle w:val="Subtitle"/>
-        <w:rPr>
-          <w:lang w:val="en-US"/>
-        </w:rPr>
-      </w:pPr>
-      <w:r>
-        <w:rPr>
+    </w:p>
+    <w:p>
+      <w:pPr>
+        <w:rPr>
+          <w:lang w:val="en-US"/>
+        </w:rPr>
+      </w:pPr>
+      <w:r>
+        <w:rPr>
+          <w:noProof/>
           <w:lang w:val="en-US"/>
         </w:rPr>
         <w:lastRenderedPageBreak/>
-        <w:t xml:space="preserve">Datatypes and </w:t>
-      </w:r>
-      <w:r>
-        <w:rPr>
-          <w:lang w:val="en-US"/>
-        </w:rPr>
-        <w:t>Initialization</w:t>
-      </w:r>
-    </w:p>
-    <w:p>
-      <w:pPr>
-        <w:rPr>
-          <w:lang w:val="en-US"/>
-        </w:rPr>
-      </w:pPr>
-      <w:r>
-        <w:rPr>
-          <w:noProof/>
-          <w:lang w:val="en-US"/>
-        </w:rPr>
         <w:drawing>
-          <wp:inline distT="0" distB="0" distL="0" distR="0" wp14:anchorId="08E56734" wp14:editId="2D9A9622">
-            <wp:extent cx="2857899" cy="1133633"/>
-            <wp:effectExtent l="0" t="0" r="0" b="9525"/>
-            <wp:docPr id="148439733" name="Picture 1" descr="A math equation with black text&#10;&#10;AI-generated content may be incorrect."/>
+          <wp:anchor distT="0" distB="0" distL="114300" distR="114300" simplePos="0" relativeHeight="251667456" behindDoc="0" locked="0" layoutInCell="1" allowOverlap="1" wp14:anchorId="327787AD" wp14:editId="7005A9AE">
+            <wp:simplePos x="0" y="0"/>
+            <wp:positionH relativeFrom="margin">
+              <wp:align>center</wp:align>
+            </wp:positionH>
+            <wp:positionV relativeFrom="paragraph">
+              <wp:posOffset>146379</wp:posOffset>
+            </wp:positionV>
+            <wp:extent cx="5943600" cy="1644650"/>
+            <wp:effectExtent l="0" t="0" r="0" b="0"/>
+            <wp:wrapTopAndBottom/>
+            <wp:docPr id="1099144794" name="Picture 1" descr="A computer screen with text on it&#10;&#10;AI-generated content may be incorrect."/>
             <wp:cNvGraphicFramePr>
               <a:graphicFrameLocks xmlns:a="http://schemas.openxmlformats.org/drawingml/2006/main" noChangeAspect="1"/>
             </wp:cNvGraphicFramePr>
@@ -446,239 +371,11 @@
               <a:graphicData uri="http://schemas.openxmlformats.org/drawingml/2006/picture">
                 <pic:pic xmlns:pic="http://schemas.openxmlformats.org/drawingml/2006/picture">
                   <pic:nvPicPr>
-                    <pic:cNvPr id="148439733" name="Picture 1" descr="A math equation with black text&#10;&#10;AI-generated content may be incorrect."/>
+                    <pic:cNvPr id="1099144794" name="Picture 1" descr="A computer screen with text on it&#10;&#10;AI-generated content may be incorrect."/>
                     <pic:cNvPicPr/>
                   </pic:nvPicPr>
                   <pic:blipFill>
-                    <a:blip r:embed="rId7"/>
-                    <a:stretch>
-                      <a:fillRect/>
-                    </a:stretch>
-                  </pic:blipFill>
-                  <pic:spPr>
-                    <a:xfrm>
-                      <a:off x="0" y="0"/>
-                      <a:ext cx="2857899" cy="1133633"/>
-                    </a:xfrm>
-                    <a:prstGeom prst="rect">
-                      <a:avLst/>
-                    </a:prstGeom>
-                  </pic:spPr>
-                </pic:pic>
-              </a:graphicData>
-            </a:graphic>
-          </wp:inline>
-        </w:drawing>
-      </w:r>
-    </w:p>
-    <w:p>
-      <w:pPr>
-        <w:rPr>
-          <w:lang w:val="en-US"/>
-        </w:rPr>
-      </w:pPr>
-      <w:r>
-        <w:rPr>
-          <w:lang w:val="en-US"/>
-        </w:rPr>
-        <w:t xml:space="preserve">The state variable </w:t>
-      </w:r>
-      <w:r>
-        <w:rPr>
-          <w:lang w:val="en-US"/>
-        </w:rPr>
-        <w:t>will be in the range of 0 to 3 and thus is an unsigned 8bit integer.</w:t>
-      </w:r>
-    </w:p>
-    <w:p>
-      <w:pPr>
-        <w:rPr>
-          <w:lang w:val="en-US"/>
-        </w:rPr>
-      </w:pPr>
-      <w:r>
-        <w:rPr>
-          <w:lang w:val="en-US"/>
-        </w:rPr>
-        <w:t>The milliseconds variable will be in the range of 0 to 4000 and thus is an unsigned 16bit integer.</w:t>
-      </w:r>
-    </w:p>
-    <w:p>
-      <w:pPr>
-        <w:rPr>
-          <w:lang w:val="en-US"/>
-        </w:rPr>
-      </w:pPr>
-      <w:r>
-        <w:rPr>
-          <w:lang w:val="en-US"/>
-        </w:rPr>
-        <w:t xml:space="preserve">The </w:t>
-      </w:r>
-      <w:proofErr w:type="spellStart"/>
-      <w:r>
-        <w:rPr>
-          <w:lang w:val="en-US"/>
-        </w:rPr>
-        <w:t>i</w:t>
-      </w:r>
-      <w:proofErr w:type="spellEnd"/>
-      <w:r>
-        <w:rPr>
-          <w:lang w:val="en-US"/>
-        </w:rPr>
-        <w:t xml:space="preserve"> variable will be in the range of 0 to 444</w:t>
-      </w:r>
-      <w:r>
-        <w:rPr>
-          <w:lang w:val="en-US"/>
-        </w:rPr>
-        <w:t xml:space="preserve"> and thus is an unsigned 16bit integer.</w:t>
-      </w:r>
-    </w:p>
-    <w:p>
-      <w:pPr>
-        <w:rPr>
-          <w:lang w:val="en-US"/>
-        </w:rPr>
-      </w:pPr>
-    </w:p>
-    <w:p>
-      <w:pPr>
-        <w:rPr>
-          <w:lang w:val="en-US"/>
-        </w:rPr>
-      </w:pPr>
-      <w:r>
-        <w:rPr>
-          <w:lang w:val="en-US"/>
-        </w:rPr>
-        <w:br w:type="page"/>
-      </w:r>
-    </w:p>
-    <w:p>
-      <w:pPr>
-        <w:pStyle w:val="Subtitle"/>
-        <w:rPr>
-          <w:lang w:val="en-US"/>
-        </w:rPr>
-      </w:pPr>
-      <w:r>
-        <w:rPr>
-          <w:lang w:val="en-US"/>
-        </w:rPr>
-        <w:lastRenderedPageBreak/>
-        <w:t>Operation</w:t>
-      </w:r>
-    </w:p>
-    <w:p>
-      <w:pPr>
-        <w:rPr>
-          <w:lang w:val="en-US"/>
-        </w:rPr>
-      </w:pPr>
-      <w:r>
-        <w:rPr>
-          <w:lang w:val="en-US"/>
-        </w:rPr>
-        <w:t xml:space="preserve">The </w:t>
-      </w:r>
-      <w:r>
-        <w:rPr>
-          <w:lang w:val="en-US"/>
-        </w:rPr>
-        <w:t xml:space="preserve">code was </w:t>
-      </w:r>
-      <w:proofErr w:type="gramStart"/>
-      <w:r>
-        <w:rPr>
-          <w:lang w:val="en-US"/>
-        </w:rPr>
-        <w:t>architected</w:t>
-      </w:r>
-      <w:proofErr w:type="gramEnd"/>
-      <w:r>
-        <w:rPr>
-          <w:lang w:val="en-US"/>
-        </w:rPr>
-        <w:t xml:space="preserve"> with the goal of allowing the button state (i.e. which light is flashing) </w:t>
-      </w:r>
-      <w:r>
-        <w:rPr>
-          <w:lang w:val="en-US"/>
-        </w:rPr>
-        <w:t>to be changed quickly and not be forced to wait for the expiration of the last state</w:t>
-      </w:r>
-      <w:r>
-        <w:rPr>
-          <w:lang w:val="en-US"/>
-        </w:rPr>
-        <w:t xml:space="preserve"> which could be quite long in the case of the 2 second blink.</w:t>
-      </w:r>
-    </w:p>
-    <w:p>
-      <w:pPr>
-        <w:rPr>
-          <w:lang w:val="en-US"/>
-        </w:rPr>
-      </w:pPr>
-      <w:r>
-        <w:rPr>
-          <w:lang w:val="en-US"/>
-        </w:rPr>
-        <w:t xml:space="preserve">This was achieved by first determining the </w:t>
-      </w:r>
-      <w:proofErr w:type="spellStart"/>
-      <w:r>
-        <w:rPr>
-          <w:lang w:val="en-US"/>
-        </w:rPr>
-        <w:t>sate</w:t>
-      </w:r>
-      <w:proofErr w:type="spellEnd"/>
-      <w:r>
-        <w:rPr>
-          <w:lang w:val="en-US"/>
-        </w:rPr>
-        <w:t xml:space="preserve"> of the buttons at the beginning of the main loop.</w:t>
-      </w:r>
-    </w:p>
-    <w:p>
-      <w:pPr>
-        <w:rPr>
-          <w:lang w:val="en-US"/>
-        </w:rPr>
-      </w:pPr>
-      <w:r>
-        <w:rPr>
-          <w:noProof/>
-          <w:lang w:val="en-US"/>
-        </w:rPr>
-        <w:drawing>
-          <wp:anchor distT="0" distB="0" distL="114300" distR="114300" simplePos="0" relativeHeight="251661312" behindDoc="0" locked="0" layoutInCell="1" allowOverlap="1" wp14:anchorId="4DC66C2B" wp14:editId="121B0FFE">
-            <wp:simplePos x="0" y="0"/>
-            <wp:positionH relativeFrom="column">
-              <wp:posOffset>0</wp:posOffset>
-            </wp:positionH>
-            <wp:positionV relativeFrom="paragraph">
-              <wp:posOffset>0</wp:posOffset>
-            </wp:positionV>
-            <wp:extent cx="5906324" cy="2219635"/>
-            <wp:effectExtent l="0" t="0" r="0" b="9525"/>
-            <wp:wrapTopAndBottom/>
-            <wp:docPr id="783139037" name="Picture 1" descr="A close-up of a computer code&#10;&#10;AI-generated content may be incorrect."/>
-            <wp:cNvGraphicFramePr>
-              <a:graphicFrameLocks xmlns:a="http://schemas.openxmlformats.org/drawingml/2006/main" noChangeAspect="1"/>
-            </wp:cNvGraphicFramePr>
-            <a:graphic xmlns:a="http://schemas.openxmlformats.org/drawingml/2006/main">
-              <a:graphicData uri="http://schemas.openxmlformats.org/drawingml/2006/picture">
-                <pic:pic xmlns:pic="http://schemas.openxmlformats.org/drawingml/2006/picture">
-                  <pic:nvPicPr>
-                    <pic:cNvPr id="783139037" name="Picture 1" descr="A close-up of a computer code&#10;&#10;AI-generated content may be incorrect."/>
-                    <pic:cNvPicPr/>
-                  </pic:nvPicPr>
-                  <pic:blipFill>
-                    <a:blip r:embed="rId8">
+                    <a:blip r:embed="rId7">
                       <a:extLst>
                         <a:ext uri="{28A0092B-C50C-407E-A947-70E740481C1C}">
                           <a14:useLocalDpi xmlns:a14="http://schemas.microsoft.com/office/drawing/2010/main" val="0"/>
@@ -692,7 +389,7 @@
                   <pic:spPr>
                     <a:xfrm>
                       <a:off x="0" y="0"/>
-                      <a:ext cx="5906324" cy="2219635"/>
+                      <a:ext cx="5943600" cy="1644650"/>
                     </a:xfrm>
                     <a:prstGeom prst="rect">
                       <a:avLst/>
@@ -708,15 +405,126 @@
         <w:rPr>
           <w:lang w:val="en-US"/>
         </w:rPr>
-        <w:t>This gives 4 possible states and is stored in the state variable.</w:t>
-      </w:r>
-    </w:p>
-    <w:p>
-      <w:pPr>
-        <w:rPr>
-          <w:lang w:val="en-US"/>
-        </w:rPr>
-      </w:pPr>
+        <w:t>Above is the IO_init</w:t>
+      </w:r>
+      <w:r>
+        <w:rPr>
+          <w:lang w:val="en-US"/>
+        </w:rPr>
+        <w:t xml:space="preserve">, </w:t>
+      </w:r>
+      <w:r>
+        <w:rPr>
+          <w:lang w:val="en-US"/>
+        </w:rPr>
+        <w:t>timer_init</w:t>
+      </w:r>
+      <w:r>
+        <w:rPr>
+          <w:lang w:val="en-US"/>
+        </w:rPr>
+        <w:t>, and delay_init</w:t>
+      </w:r>
+      <w:r>
+        <w:rPr>
+          <w:lang w:val="en-US"/>
+        </w:rPr>
+        <w:t xml:space="preserve"> </w:t>
+      </w:r>
+      <w:r>
+        <w:rPr>
+          <w:lang w:val="en-US"/>
+        </w:rPr>
+        <w:t>functions</w:t>
+      </w:r>
+      <w:r>
+        <w:rPr>
+          <w:lang w:val="en-US"/>
+        </w:rPr>
+        <w:t xml:space="preserve"> </w:t>
+      </w:r>
+      <w:r>
+        <w:rPr>
+          <w:lang w:val="en-US"/>
+        </w:rPr>
+        <w:t xml:space="preserve">to be called at the beginning of main </w:t>
+      </w:r>
+      <w:r>
+        <w:rPr>
+          <w:lang w:val="en-US"/>
+        </w:rPr>
+        <w:t>to configure IO pins</w:t>
+      </w:r>
+      <w:r>
+        <w:rPr>
+          <w:lang w:val="en-US"/>
+        </w:rPr>
+        <w:t xml:space="preserve"> and timers</w:t>
+      </w:r>
+      <w:r>
+        <w:rPr>
+          <w:lang w:val="en-US"/>
+        </w:rPr>
+        <w:t xml:space="preserve"> on the microcontroller. </w:t>
+      </w:r>
+      <w:r>
+        <w:rPr>
+          <w:lang w:val="en-US"/>
+        </w:rPr>
+        <w:t xml:space="preserve">Line functions are </w:t>
+      </w:r>
+      <w:r>
+        <w:rPr>
+          <w:lang w:val="en-US"/>
+        </w:rPr>
+        <w:t xml:space="preserve">elucidated by </w:t>
+      </w:r>
+      <w:r>
+        <w:rPr>
+          <w:lang w:val="en-US"/>
+        </w:rPr>
+        <w:t>their comments.</w:t>
+      </w:r>
+    </w:p>
+    <w:p>
+      <w:pPr>
+        <w:rPr>
+          <w:lang w:val="en-US"/>
+        </w:rPr>
+      </w:pPr>
+      <w:r>
+        <w:rPr>
+          <w:lang w:val="en-US"/>
+        </w:rPr>
+        <w:br w:type="page"/>
+      </w:r>
+    </w:p>
+    <w:p>
+      <w:pPr>
+        <w:rPr>
+          <w:lang w:val="en-US"/>
+        </w:rPr>
+      </w:pPr>
+    </w:p>
+    <w:p>
+      <w:pPr>
+        <w:pStyle w:val="Subtitle"/>
+        <w:rPr>
+          <w:lang w:val="en-US"/>
+        </w:rPr>
+      </w:pPr>
+      <w:r>
+        <w:rPr>
+          <w:lang w:val="en-US"/>
+        </w:rPr>
+        <w:t xml:space="preserve">Datatypes and </w:t>
+      </w:r>
+      <w:r>
+        <w:rPr>
+          <w:lang w:val="en-US"/>
+        </w:rPr>
+        <w:t>Initialization</w:t>
+      </w:r>
     </w:p>
     <w:p>
       <w:pPr>
@@ -730,18 +538,10 @@
           <w:lang w:val="en-US"/>
         </w:rPr>
         <w:drawing>
-          <wp:anchor distT="0" distB="0" distL="114300" distR="114300" simplePos="0" relativeHeight="251662336" behindDoc="0" locked="0" layoutInCell="1" allowOverlap="1" wp14:anchorId="717C5CB5" wp14:editId="10CAD327">
-            <wp:simplePos x="0" y="0"/>
-            <wp:positionH relativeFrom="column">
-              <wp:posOffset>-21771</wp:posOffset>
-            </wp:positionH>
-            <wp:positionV relativeFrom="paragraph">
-              <wp:posOffset>433433</wp:posOffset>
-            </wp:positionV>
-            <wp:extent cx="4993005" cy="3337560"/>
-            <wp:effectExtent l="0" t="0" r="0" b="0"/>
-            <wp:wrapTopAndBottom/>
-            <wp:docPr id="969116318" name="Picture 1" descr="A screenshot of a computer program&#10;&#10;AI-generated content may be incorrect."/>
+          <wp:inline distT="0" distB="0" distL="0" distR="0" wp14:anchorId="5B0A1018" wp14:editId="033822BF">
+            <wp:extent cx="5943600" cy="2431415"/>
+            <wp:effectExtent l="0" t="0" r="0" b="6985"/>
+            <wp:docPr id="655575149" name="Picture 1" descr="A computer screen with green text&#10;&#10;AI-generated content may be incorrect."/>
             <wp:cNvGraphicFramePr>
               <a:graphicFrameLocks xmlns:a="http://schemas.openxmlformats.org/drawingml/2006/main" noChangeAspect="1"/>
             </wp:cNvGraphicFramePr>
@@ -749,17 +549,11 @@
               <a:graphicData uri="http://schemas.openxmlformats.org/drawingml/2006/picture">
                 <pic:pic xmlns:pic="http://schemas.openxmlformats.org/drawingml/2006/picture">
                   <pic:nvPicPr>
-                    <pic:cNvPr id="969116318" name="Picture 1" descr="A screenshot of a computer program&#10;&#10;AI-generated content may be incorrect."/>
+                    <pic:cNvPr id="655575149" name="Picture 1" descr="A computer screen with green text&#10;&#10;AI-generated content may be incorrect."/>
                     <pic:cNvPicPr/>
                   </pic:nvPicPr>
                   <pic:blipFill>
-                    <a:blip r:embed="rId9">
-                      <a:extLst>
-                        <a:ext uri="{28A0092B-C50C-407E-A947-70E740481C1C}">
-                          <a14:useLocalDpi xmlns:a14="http://schemas.microsoft.com/office/drawing/2010/main" val="0"/>
-                        </a:ext>
-                      </a:extLst>
-                    </a:blip>
+                    <a:blip r:embed="rId8"/>
                     <a:stretch>
                       <a:fillRect/>
                     </a:stretch>
@@ -767,7 +561,7 @@
                   <pic:spPr>
                     <a:xfrm>
                       <a:off x="0" y="0"/>
-                      <a:ext cx="4993005" cy="3337560"/>
+                      <a:ext cx="5943600" cy="2431415"/>
                     </a:xfrm>
                     <a:prstGeom prst="rect">
                       <a:avLst/>
@@ -776,34 +570,174 @@
                 </pic:pic>
               </a:graphicData>
             </a:graphic>
-            <wp14:sizeRelH relativeFrom="margin">
-              <wp14:pctWidth>0</wp14:pctWidth>
-            </wp14:sizeRelH>
-            <wp14:sizeRelV relativeFrom="margin">
-              <wp14:pctHeight>0</wp14:pctHeight>
-            </wp14:sizeRelV>
-          </wp:anchor>
+          </wp:inline>
         </w:drawing>
       </w:r>
-      <w:r>
-        <w:rPr>
-          <w:lang w:val="en-US"/>
-        </w:rPr>
-        <w:t xml:space="preserve">The LEDs are then updated depending on the current value of the </w:t>
-      </w:r>
-      <w:proofErr w:type="gramStart"/>
-      <w:r>
-        <w:rPr>
-          <w:lang w:val="en-US"/>
-        </w:rPr>
-        <w:t>milliseconds</w:t>
-      </w:r>
-      <w:proofErr w:type="gramEnd"/>
-      <w:r>
-        <w:rPr>
-          <w:lang w:val="en-US"/>
-        </w:rPr>
-        <w:t xml:space="preserve"> variable and the updated button state.</w:t>
+    </w:p>
+    <w:p>
+      <w:pPr>
+        <w:rPr>
+          <w:lang w:val="en-US"/>
+        </w:rPr>
+      </w:pPr>
+      <w:r>
+        <w:rPr>
+          <w:lang w:val="en-US"/>
+        </w:rPr>
+        <w:t xml:space="preserve">The state variable </w:t>
+      </w:r>
+      <w:r>
+        <w:rPr>
+          <w:lang w:val="en-US"/>
+        </w:rPr>
+        <w:t>will be in the range of 0 to 3 and thus is an unsigned 8bit integer.</w:t>
+      </w:r>
+    </w:p>
+    <w:p>
+      <w:pPr>
+        <w:rPr>
+          <w:lang w:val="en-US"/>
+        </w:rPr>
+      </w:pPr>
+      <w:r>
+        <w:rPr>
+          <w:lang w:val="en-US"/>
+        </w:rPr>
+        <w:t xml:space="preserve">The pb_event variable will hold 1 or 0 </w:t>
+      </w:r>
+      <w:r>
+        <w:rPr>
+          <w:lang w:val="en-US"/>
+        </w:rPr>
+        <w:t>and thus is an unsigned 8 bit integer.</w:t>
+      </w:r>
+    </w:p>
+    <w:p>
+      <w:pPr>
+        <w:rPr>
+          <w:lang w:val="en-US"/>
+        </w:rPr>
+      </w:pPr>
+      <w:r>
+        <w:rPr>
+          <w:lang w:val="en-US"/>
+        </w:rPr>
+        <w:t>The bp2_last variable will hold 1 or 0 and thus is an unsigned 8 bit integer.</w:t>
+      </w:r>
+    </w:p>
+    <w:p>
+      <w:pPr>
+        <w:rPr>
+          <w:lang w:val="en-US"/>
+        </w:rPr>
+      </w:pPr>
+      <w:r>
+        <w:rPr>
+          <w:lang w:val="en-US"/>
+        </w:rPr>
+        <w:t xml:space="preserve">The </w:t>
+      </w:r>
+      <w:r>
+        <w:rPr>
+          <w:lang w:val="en-US"/>
+        </w:rPr>
+        <w:t>LED0</w:t>
+      </w:r>
+      <w:r>
+        <w:rPr>
+          <w:lang w:val="en-US"/>
+        </w:rPr>
+        <w:t>_last variable will hold 1 or 0 and thus is an unsigned 8 bit integer.</w:t>
+      </w:r>
+    </w:p>
+    <w:p>
+      <w:pPr>
+        <w:rPr>
+          <w:lang w:val="en-US"/>
+        </w:rPr>
+      </w:pPr>
+      <w:r>
+        <w:rPr>
+          <w:lang w:val="en-US"/>
+        </w:rPr>
+        <w:t xml:space="preserve">The </w:t>
+      </w:r>
+      <w:r>
+        <w:rPr>
+          <w:lang w:val="en-US"/>
+        </w:rPr>
+        <w:t>LED1</w:t>
+      </w:r>
+      <w:r>
+        <w:rPr>
+          <w:lang w:val="en-US"/>
+        </w:rPr>
+        <w:t>_last variable will hold 1 or 0 and thus is an unsigned 8 bit integer.</w:t>
+      </w:r>
+    </w:p>
+    <w:p>
+      <w:pPr>
+        <w:rPr>
+          <w:lang w:val="en-US"/>
+        </w:rPr>
+      </w:pPr>
+      <w:r>
+        <w:rPr>
+          <w:lang w:val="en-US"/>
+        </w:rPr>
+        <w:br w:type="page"/>
+      </w:r>
+    </w:p>
+    <w:p>
+      <w:pPr>
+        <w:pStyle w:val="Subtitle"/>
+        <w:rPr>
+          <w:lang w:val="en-US"/>
+        </w:rPr>
+      </w:pPr>
+      <w:r>
+        <w:rPr>
+          <w:lang w:val="en-US"/>
+        </w:rPr>
+        <w:lastRenderedPageBreak/>
+        <w:t>Operation</w:t>
+      </w:r>
+    </w:p>
+    <w:p>
+      <w:pPr>
+        <w:rPr>
+          <w:lang w:val="en-US"/>
+        </w:rPr>
+      </w:pPr>
+      <w:r>
+        <w:rPr>
+          <w:lang w:val="en-US"/>
+        </w:rPr>
+        <w:t>The</w:t>
+      </w:r>
+      <w:r>
+        <w:rPr>
+          <w:lang w:val="en-US"/>
+        </w:rPr>
+        <w:t xml:space="preserve"> code begins by calling all three initialization functions</w:t>
+      </w:r>
+      <w:r>
+        <w:rPr>
+          <w:lang w:val="en-US"/>
+        </w:rPr>
+        <w:t xml:space="preserve"> before entering its while loop and going into id</w:t>
+      </w:r>
+      <w:r>
+        <w:rPr>
+          <w:lang w:val="en-US"/>
+        </w:rPr>
+        <w:t>le</w:t>
+      </w:r>
+      <w:r>
+        <w:rPr>
+          <w:lang w:val="en-US"/>
+        </w:rPr>
+        <w:t>.</w:t>
       </w:r>
     </w:p>
     <w:p>
@@ -815,21 +749,13 @@
       <w:r>
         <w:rPr>
           <w:noProof/>
-        </w:rPr>
-        <w:lastRenderedPageBreak/>
+          <w:lang w:val="en-US"/>
+        </w:rPr>
         <w:drawing>
-          <wp:anchor distT="0" distB="0" distL="114300" distR="114300" simplePos="0" relativeHeight="251664384" behindDoc="0" locked="0" layoutInCell="1" allowOverlap="1" wp14:anchorId="43B9B28D" wp14:editId="485F109B">
-            <wp:simplePos x="0" y="0"/>
-            <wp:positionH relativeFrom="margin">
-              <wp:align>right</wp:align>
-            </wp:positionH>
-            <wp:positionV relativeFrom="paragraph">
-              <wp:posOffset>431800</wp:posOffset>
-            </wp:positionV>
-            <wp:extent cx="5943600" cy="1676400"/>
+          <wp:inline distT="0" distB="0" distL="0" distR="0" wp14:anchorId="2BD1869B" wp14:editId="1F21C2EE">
+            <wp:extent cx="5106035" cy="1847850"/>
             <wp:effectExtent l="0" t="0" r="0" b="0"/>
-            <wp:wrapTopAndBottom/>
-            <wp:docPr id="1226109649" name="Picture 1" descr="A calendar with a blue dot on it&#10;&#10;AI-generated content may be incorrect."/>
+            <wp:docPr id="832731131" name="Picture 1" descr="A black rectangle with white text&#10;&#10;AI-generated content may be incorrect."/>
             <wp:cNvGraphicFramePr>
               <a:graphicFrameLocks xmlns:a="http://schemas.openxmlformats.org/drawingml/2006/main" noChangeAspect="1"/>
             </wp:cNvGraphicFramePr>
@@ -837,29 +763,12 @@
               <a:graphicData uri="http://schemas.openxmlformats.org/drawingml/2006/picture">
                 <pic:pic xmlns:pic="http://schemas.openxmlformats.org/drawingml/2006/picture">
                   <pic:nvPicPr>
-                    <pic:cNvPr id="1226109649" name="Picture 1" descr="A calendar with a blue dot on it&#10;&#10;AI-generated content may be incorrect."/>
-                    <pic:cNvPicPr>
-                      <a:picLocks noChangeAspect="1" noChangeArrowheads="1"/>
-                    </pic:cNvPicPr>
+                    <pic:cNvPr id="832731131" name="Picture 1" descr="A black rectangle with white text&#10;&#10;AI-generated content may be incorrect."/>
+                    <pic:cNvPicPr/>
                   </pic:nvPicPr>
                   <pic:blipFill rotWithShape="1">
-                    <a:blip r:embed="rId10" cstate="print">
-                      <a:extLst>
-                        <a:ext uri="{BEBA8EAE-BF5A-486C-A8C5-ECC9F3942E4B}">
-                          <a14:imgProps xmlns:a14="http://schemas.microsoft.com/office/drawing/2010/main">
-                            <a14:imgLayer r:embed="rId11">
-                              <a14:imgEffect>
-                                <a14:brightnessContrast bright="-40000" contrast="-20000"/>
-                              </a14:imgEffect>
-                            </a14:imgLayer>
-                          </a14:imgProps>
-                        </a:ext>
-                        <a:ext uri="{28A0092B-C50C-407E-A947-70E740481C1C}">
-                          <a14:useLocalDpi xmlns:a14="http://schemas.microsoft.com/office/drawing/2010/main" val="0"/>
-                        </a:ext>
-                      </a:extLst>
-                    </a:blip>
-                    <a:srcRect t="23426" b="26462"/>
+                    <a:blip r:embed="rId9"/>
+                    <a:srcRect r="14092"/>
                     <a:stretch>
                       <a:fillRect/>
                     </a:stretch>
@@ -867,12 +776,165 @@
                   <pic:spPr bwMode="auto">
                     <a:xfrm>
                       <a:off x="0" y="0"/>
-                      <a:ext cx="5943600" cy="1676400"/>
+                      <a:ext cx="5106035" cy="1847850"/>
                     </a:xfrm>
                     <a:prstGeom prst="rect">
                       <a:avLst/>
                     </a:prstGeom>
-                    <a:noFill/>
+                    <a:ln>
+                      <a:noFill/>
+                    </a:ln>
+                    <a:extLst>
+                      <a:ext uri="{53640926-AAD7-44D8-BBD7-CCE9431645EC}">
+                        <a14:shadowObscured xmlns:a14="http://schemas.microsoft.com/office/drawing/2010/main"/>
+                      </a:ext>
+                    </a:extLst>
+                  </pic:spPr>
+                </pic:pic>
+              </a:graphicData>
+            </a:graphic>
+          </wp:inline>
+        </w:drawing>
+      </w:r>
+    </w:p>
+    <w:p>
+      <w:pPr>
+        <w:rPr>
+          <w:lang w:val="en-US"/>
+        </w:rPr>
+      </w:pPr>
+      <w:r>
+        <w:rPr>
+          <w:lang w:val="en-US"/>
+        </w:rPr>
+        <w:t>Assuming this is the first run of the program</w:t>
+      </w:r>
+      <w:r>
+        <w:rPr>
+          <w:lang w:val="en-US"/>
+        </w:rPr>
+        <w:t>, i.e. no timers are going,</w:t>
+      </w:r>
+      <w:r>
+        <w:rPr>
+          <w:lang w:val="en-US"/>
+        </w:rPr>
+        <w:t xml:space="preserve"> the microcontroller will remain in idle until one of the push buttons triggers </w:t>
+      </w:r>
+      <w:r>
+        <w:rPr>
+          <w:lang w:val="en-US"/>
+        </w:rPr>
+        <w:t>an</w:t>
+      </w:r>
+      <w:r>
+        <w:rPr>
+          <w:lang w:val="en-US"/>
+        </w:rPr>
+        <w:t xml:space="preserve"> IOC interrupt.</w:t>
+      </w:r>
+    </w:p>
+    <w:p>
+      <w:pPr>
+        <w:rPr>
+          <w:lang w:val="en-US"/>
+        </w:rPr>
+      </w:pPr>
+      <w:r>
+        <w:rPr>
+          <w:lang w:val="en-US"/>
+        </w:rPr>
+        <w:drawing>
+          <wp:inline distT="0" distB="0" distL="0" distR="0" wp14:anchorId="17E9042E" wp14:editId="26D64942">
+            <wp:extent cx="5106113" cy="952633"/>
+            <wp:effectExtent l="0" t="0" r="0" b="0"/>
+            <wp:docPr id="527175181" name="Picture 1"/>
+            <wp:cNvGraphicFramePr>
+              <a:graphicFrameLocks xmlns:a="http://schemas.openxmlformats.org/drawingml/2006/main" noChangeAspect="1"/>
+            </wp:cNvGraphicFramePr>
+            <a:graphic xmlns:a="http://schemas.openxmlformats.org/drawingml/2006/main">
+              <a:graphicData uri="http://schemas.openxmlformats.org/drawingml/2006/picture">
+                <pic:pic xmlns:pic="http://schemas.openxmlformats.org/drawingml/2006/picture">
+                  <pic:nvPicPr>
+                    <pic:cNvPr id="527175181" name=""/>
+                    <pic:cNvPicPr/>
+                  </pic:nvPicPr>
+                  <pic:blipFill>
+                    <a:blip r:embed="rId10"/>
+                    <a:stretch>
+                      <a:fillRect/>
+                    </a:stretch>
+                  </pic:blipFill>
+                  <pic:spPr>
+                    <a:xfrm>
+                      <a:off x="0" y="0"/>
+                      <a:ext cx="5106113" cy="952633"/>
+                    </a:xfrm>
+                    <a:prstGeom prst="rect">
+                      <a:avLst/>
+                    </a:prstGeom>
+                  </pic:spPr>
+                </pic:pic>
+              </a:graphicData>
+            </a:graphic>
+          </wp:inline>
+        </w:drawing>
+      </w:r>
+    </w:p>
+    <w:p>
+      <w:pPr>
+        <w:rPr>
+          <w:lang w:val="en-US"/>
+        </w:rPr>
+      </w:pPr>
+      <w:r>
+        <w:rPr>
+          <w:lang w:val="en-US"/>
+        </w:rPr>
+        <w:drawing>
+          <wp:anchor distT="0" distB="0" distL="114300" distR="114300" simplePos="0" relativeHeight="251668480" behindDoc="0" locked="0" layoutInCell="1" allowOverlap="1" wp14:anchorId="642088A1" wp14:editId="784FB352">
+            <wp:simplePos x="0" y="0"/>
+            <wp:positionH relativeFrom="column">
+              <wp:posOffset>0</wp:posOffset>
+            </wp:positionH>
+            <wp:positionV relativeFrom="paragraph">
+              <wp:posOffset>396295</wp:posOffset>
+            </wp:positionV>
+            <wp:extent cx="4857750" cy="3717925"/>
+            <wp:effectExtent l="0" t="0" r="0" b="0"/>
+            <wp:wrapTopAndBottom/>
+            <wp:docPr id="1806493419" name="Picture 1"/>
+            <wp:cNvGraphicFramePr>
+              <a:graphicFrameLocks xmlns:a="http://schemas.openxmlformats.org/drawingml/2006/main" noChangeAspect="1"/>
+            </wp:cNvGraphicFramePr>
+            <a:graphic xmlns:a="http://schemas.openxmlformats.org/drawingml/2006/main">
+              <a:graphicData uri="http://schemas.openxmlformats.org/drawingml/2006/picture">
+                <pic:pic xmlns:pic="http://schemas.openxmlformats.org/drawingml/2006/picture">
+                  <pic:nvPicPr>
+                    <pic:cNvPr id="1806493419" name=""/>
+                    <pic:cNvPicPr/>
+                  </pic:nvPicPr>
+                  <pic:blipFill rotWithShape="1">
+                    <a:blip r:embed="rId11">
+                      <a:extLst>
+                        <a:ext uri="{28A0092B-C50C-407E-A947-70E740481C1C}">
+                          <a14:useLocalDpi xmlns:a14="http://schemas.microsoft.com/office/drawing/2010/main" val="0"/>
+                        </a:ext>
+                      </a:extLst>
+                    </a:blip>
+                    <a:srcRect t="7939"/>
+                    <a:stretch>
+                      <a:fillRect/>
+                    </a:stretch>
+                  </pic:blipFill>
+                  <pic:spPr bwMode="auto">
+                    <a:xfrm>
+                      <a:off x="0" y="0"/>
+                      <a:ext cx="4857750" cy="3717925"/>
+                    </a:xfrm>
+                    <a:prstGeom prst="rect">
+                      <a:avLst/>
+                    </a:prstGeom>
                     <a:ln>
                       <a:noFill/>
                     </a:ln>
@@ -895,25 +957,38 @@
         <w:rPr>
           <w:lang w:val="en-US"/>
         </w:rPr>
-        <w:t xml:space="preserve">This logic results in the following diagram for each LED vs </w:t>
-      </w:r>
-      <w:r>
-        <w:rPr>
-          <w:lang w:val="en-US"/>
-        </w:rPr>
-        <w:t xml:space="preserve">the </w:t>
-      </w:r>
-      <w:r>
-        <w:rPr>
-          <w:lang w:val="en-US"/>
-        </w:rPr>
-        <w:t>milliseconds</w:t>
-      </w:r>
-      <w:r>
-        <w:rPr>
-          <w:lang w:val="en-US"/>
-        </w:rPr>
-        <w:t xml:space="preserve"> variable.</w:t>
+        <w:t>The IOC ISR will then cause the pb_event variable to be set</w:t>
+      </w:r>
+      <w:r>
+        <w:rPr>
+          <w:lang w:val="en-US"/>
+        </w:rPr>
+        <w:t>.</w:t>
+      </w:r>
+      <w:r>
+        <w:rPr>
+          <w:lang w:val="en-US"/>
+        </w:rPr>
+        <w:t xml:space="preserve"> The flag is the cleared and the program returns to main.</w:t>
+      </w:r>
+    </w:p>
+    <w:p>
+      <w:pPr>
+        <w:rPr>
+          <w:lang w:val="en-US"/>
+        </w:rPr>
+      </w:pPr>
+      <w:r>
+        <w:rPr>
+          <w:lang w:val="en-US"/>
+        </w:rPr>
+        <w:t xml:space="preserve">Upon return a debounce delay is incurred using the delay_ms function, this helps to avoid multiple high and low </w:t>
+      </w:r>
+      <w:r>
+        <w:rPr>
+          <w:lang w:val="en-US"/>
+        </w:rPr>
+        <w:t>transitions</w:t>
       </w:r>
       <w:r>
         <w:rPr>
@@ -925,59 +1000,38 @@
         <w:rPr>
           <w:lang w:val="en-US"/>
         </w:rPr>
-        <w:t>Each LED only receives its counting pattern if the appropriate state is active.</w:t>
-      </w:r>
-    </w:p>
-    <w:p>
-      <w:pPr>
-        <w:rPr>
-          <w:lang w:val="en-US"/>
-        </w:rPr>
-      </w:pPr>
-    </w:p>
-    <w:p>
-      <w:pPr>
-        <w:rPr>
-          <w:lang w:val="en-US"/>
-        </w:rPr>
-      </w:pPr>
-      <w:r>
-        <w:rPr>
-          <w:lang w:val="en-US"/>
-        </w:rPr>
-        <w:t xml:space="preserve">After the LED update NOP instructions are added to increase the time of the loop to </w:t>
-      </w:r>
-      <w:r>
-        <w:rPr>
-          <w:lang w:val="en-US"/>
-        </w:rPr>
-        <w:t>approximately 1 millisecond.</w:t>
-      </w:r>
-    </w:p>
-    <w:p>
-      <w:pPr>
-        <w:rPr>
-          <w:lang w:val="en-US"/>
-        </w:rPr>
-      </w:pPr>
-      <w:r>
-        <w:rPr>
-          <w:noProof/>
-          <w:lang w:val="en-US"/>
-        </w:rPr>
+        <w:t>on a button press.</w:t>
+      </w:r>
+    </w:p>
+    <w:p>
+      <w:pPr>
+        <w:rPr>
+          <w:lang w:val="en-US"/>
+        </w:rPr>
+      </w:pPr>
+      <w:r>
+        <w:rPr>
+          <w:lang w:val="en-US"/>
+        </w:rPr>
+        <w:t>After the debounce the program reevaluates which state it should be in based on the buttons, this is illustrated in the state diagram below.</w:t>
+      </w:r>
+    </w:p>
+    <w:p>
+      <w:pPr>
+        <w:rPr>
+          <w:lang w:val="en-US"/>
+        </w:rPr>
+      </w:pPr>
+      <w:r>
+        <w:rPr>
+          <w:lang w:val="en-US"/>
+        </w:rPr>
+        <w:lastRenderedPageBreak/>
         <w:drawing>
-          <wp:anchor distT="0" distB="0" distL="114300" distR="114300" simplePos="0" relativeHeight="251663360" behindDoc="0" locked="0" layoutInCell="1" allowOverlap="1" wp14:anchorId="48CE0F8F" wp14:editId="4C4D7C6D">
-            <wp:simplePos x="0" y="0"/>
-            <wp:positionH relativeFrom="column">
-              <wp:posOffset>0</wp:posOffset>
-            </wp:positionH>
-            <wp:positionV relativeFrom="paragraph">
-              <wp:posOffset>4626</wp:posOffset>
-            </wp:positionV>
-            <wp:extent cx="4982270" cy="1114581"/>
-            <wp:effectExtent l="0" t="0" r="0" b="9525"/>
-            <wp:wrapTopAndBottom/>
-            <wp:docPr id="1080392421" name="Picture 1" descr="A close up of a text&#10;&#10;AI-generated content may be incorrect."/>
+          <wp:inline distT="0" distB="0" distL="0" distR="0" wp14:anchorId="4D2C1B16" wp14:editId="3017E9BE">
+            <wp:extent cx="4696480" cy="6963747"/>
+            <wp:effectExtent l="0" t="0" r="8890" b="8890"/>
+            <wp:docPr id="1071780480" name="Picture 1"/>
             <wp:cNvGraphicFramePr>
               <a:graphicFrameLocks xmlns:a="http://schemas.openxmlformats.org/drawingml/2006/main" noChangeAspect="1"/>
             </wp:cNvGraphicFramePr>
@@ -985,11 +1039,398 @@
               <a:graphicData uri="http://schemas.openxmlformats.org/drawingml/2006/picture">
                 <pic:pic xmlns:pic="http://schemas.openxmlformats.org/drawingml/2006/picture">
                   <pic:nvPicPr>
-                    <pic:cNvPr id="1080392421" name="Picture 1" descr="A close up of a text&#10;&#10;AI-generated content may be incorrect."/>
+                    <pic:cNvPr id="1071780480" name=""/>
                     <pic:cNvPicPr/>
                   </pic:nvPicPr>
                   <pic:blipFill>
-                    <a:blip r:embed="rId12">
+                    <a:blip r:embed="rId12"/>
+                    <a:stretch>
+                      <a:fillRect/>
+                    </a:stretch>
+                  </pic:blipFill>
+                  <pic:spPr>
+                    <a:xfrm>
+                      <a:off x="0" y="0"/>
+                      <a:ext cx="4696480" cy="6963747"/>
+                    </a:xfrm>
+                    <a:prstGeom prst="rect">
+                      <a:avLst/>
+                    </a:prstGeom>
+                  </pic:spPr>
+                </pic:pic>
+              </a:graphicData>
+            </a:graphic>
+          </wp:inline>
+        </w:drawing>
+      </w:r>
+    </w:p>
+    <w:p>
+      <w:pPr>
+        <w:rPr>
+          <w:lang w:val="en-US"/>
+        </w:rPr>
+      </w:pPr>
+      <w:r>
+        <w:rPr>
+          <w:lang w:val="en-US"/>
+        </w:rPr>
+        <w:t xml:space="preserve">The program then updates the appropriate timers </w:t>
+      </w:r>
+      <w:r>
+        <w:rPr>
+          <w:lang w:val="en-US"/>
+        </w:rPr>
+        <w:t>and LEDs</w:t>
+      </w:r>
+      <w:r>
+        <w:rPr>
+          <w:lang w:val="en-US"/>
+        </w:rPr>
+        <w:t>. See state diagram for more details.</w:t>
+      </w:r>
+    </w:p>
+    <w:p>
+      <w:pPr>
+        <w:rPr>
+          <w:lang w:val="en-US"/>
+        </w:rPr>
+      </w:pPr>
+      <w:r>
+        <w:rPr>
+          <w:lang w:val="en-US"/>
+        </w:rPr>
+        <w:drawing>
+          <wp:inline distT="0" distB="0" distL="0" distR="0" wp14:anchorId="530D9084" wp14:editId="4A6E008D">
+            <wp:extent cx="4277322" cy="447737"/>
+            <wp:effectExtent l="0" t="0" r="9525" b="9525"/>
+            <wp:docPr id="524297279" name="Picture 1"/>
+            <wp:cNvGraphicFramePr>
+              <a:graphicFrameLocks xmlns:a="http://schemas.openxmlformats.org/drawingml/2006/main" noChangeAspect="1"/>
+            </wp:cNvGraphicFramePr>
+            <a:graphic xmlns:a="http://schemas.openxmlformats.org/drawingml/2006/main">
+              <a:graphicData uri="http://schemas.openxmlformats.org/drawingml/2006/picture">
+                <pic:pic xmlns:pic="http://schemas.openxmlformats.org/drawingml/2006/picture">
+                  <pic:nvPicPr>
+                    <pic:cNvPr id="524297279" name=""/>
+                    <pic:cNvPicPr/>
+                  </pic:nvPicPr>
+                  <pic:blipFill>
+                    <a:blip r:embed="rId13"/>
+                    <a:stretch>
+                      <a:fillRect/>
+                    </a:stretch>
+                  </pic:blipFill>
+                  <pic:spPr>
+                    <a:xfrm>
+                      <a:off x="0" y="0"/>
+                      <a:ext cx="4277322" cy="447737"/>
+                    </a:xfrm>
+                    <a:prstGeom prst="rect">
+                      <a:avLst/>
+                    </a:prstGeom>
+                  </pic:spPr>
+                </pic:pic>
+              </a:graphicData>
+            </a:graphic>
+          </wp:inline>
+        </w:drawing>
+      </w:r>
+    </w:p>
+    <w:p>
+      <w:pPr>
+        <w:rPr>
+          <w:lang w:val="en-US"/>
+        </w:rPr>
+      </w:pPr>
+      <w:r>
+        <w:rPr>
+          <w:lang w:val="en-US"/>
+        </w:rPr>
+        <w:t>Finally the pb_event is reset</w:t>
+      </w:r>
+      <w:r>
+        <w:rPr>
+          <w:lang w:val="en-US"/>
+        </w:rPr>
+        <w:t xml:space="preserve"> so it can wait for the next button input and the</w:t>
+      </w:r>
+      <w:r>
+        <w:rPr>
+          <w:lang w:val="en-US"/>
+        </w:rPr>
+        <w:t xml:space="preserve"> </w:t>
+      </w:r>
+      <w:r>
+        <w:rPr>
+          <w:lang w:val="en-US"/>
+        </w:rPr>
+        <w:t>state of PB2 is saved in pb2_last so it can be compared in the future to determine in a press-and-release has occurred.</w:t>
+      </w:r>
+      <w:r>
+        <w:rPr>
+          <w:lang w:val="en-US"/>
+        </w:rPr>
+        <w:t xml:space="preserve"> The microcontroller then returns to idle.</w:t>
+      </w:r>
+    </w:p>
+    <w:p>
+      <w:pPr>
+        <w:rPr>
+          <w:lang w:val="en-US"/>
+        </w:rPr>
+      </w:pPr>
+      <w:r>
+        <w:rPr>
+          <w:lang w:val="en-US"/>
+        </w:rPr>
+        <w:br w:type="page"/>
+      </w:r>
+    </w:p>
+    <w:p>
+      <w:pPr>
+        <w:rPr>
+          <w:lang w:val="en-US"/>
+        </w:rPr>
+      </w:pPr>
+      <w:r>
+        <w:rPr>
+          <w:lang w:val="en-US"/>
+        </w:rPr>
+        <w:lastRenderedPageBreak/>
+        <w:drawing>
+          <wp:inline distT="0" distB="0" distL="0" distR="0" wp14:anchorId="4758EE4F" wp14:editId="39BB15C1">
+            <wp:extent cx="5058481" cy="2438740"/>
+            <wp:effectExtent l="0" t="0" r="8890" b="0"/>
+            <wp:docPr id="1492338016" name="Picture 1"/>
+            <wp:cNvGraphicFramePr>
+              <a:graphicFrameLocks xmlns:a="http://schemas.openxmlformats.org/drawingml/2006/main" noChangeAspect="1"/>
+            </wp:cNvGraphicFramePr>
+            <a:graphic xmlns:a="http://schemas.openxmlformats.org/drawingml/2006/main">
+              <a:graphicData uri="http://schemas.openxmlformats.org/drawingml/2006/picture">
+                <pic:pic xmlns:pic="http://schemas.openxmlformats.org/drawingml/2006/picture">
+                  <pic:nvPicPr>
+                    <pic:cNvPr id="1492338016" name=""/>
+                    <pic:cNvPicPr/>
+                  </pic:nvPicPr>
+                  <pic:blipFill>
+                    <a:blip r:embed="rId14"/>
+                    <a:stretch>
+                      <a:fillRect/>
+                    </a:stretch>
+                  </pic:blipFill>
+                  <pic:spPr>
+                    <a:xfrm>
+                      <a:off x="0" y="0"/>
+                      <a:ext cx="5058481" cy="2438740"/>
+                    </a:xfrm>
+                    <a:prstGeom prst="rect">
+                      <a:avLst/>
+                    </a:prstGeom>
+                  </pic:spPr>
+                </pic:pic>
+              </a:graphicData>
+            </a:graphic>
+          </wp:inline>
+        </w:drawing>
+      </w:r>
+    </w:p>
+    <w:p>
+      <w:pPr>
+        <w:rPr>
+          <w:lang w:val="en-US"/>
+        </w:rPr>
+      </w:pPr>
+      <w:r>
+        <w:rPr>
+          <w:lang w:val="en-US"/>
+        </w:rPr>
+        <w:t xml:space="preserve">Idle may now be exited </w:t>
+      </w:r>
+      <w:r>
+        <w:rPr>
+          <w:lang w:val="en-US"/>
+        </w:rPr>
+        <w:t>by one of Timer 2 or Timer 3 (depending on the current state) as well as by a button input.</w:t>
+      </w:r>
+      <w:r>
+        <w:rPr>
+          <w:lang w:val="en-US"/>
+        </w:rPr>
+        <w:t xml:space="preserve"> Upon a timer</w:t>
+      </w:r>
+      <w:r>
+        <w:rPr>
+          <w:lang w:val="en-US"/>
+        </w:rPr>
+        <w:t xml:space="preserve"> </w:t>
+      </w:r>
+      <w:r>
+        <w:rPr>
+          <w:lang w:val="en-US"/>
+        </w:rPr>
+        <w:t>inter</w:t>
+      </w:r>
+      <w:r>
+        <w:rPr>
+          <w:lang w:val="en-US"/>
+        </w:rPr>
+        <w:t>r</w:t>
+      </w:r>
+      <w:r>
+        <w:rPr>
+          <w:lang w:val="en-US"/>
+        </w:rPr>
+        <w:t>upt</w:t>
+      </w:r>
+      <w:r>
+        <w:rPr>
+          <w:lang w:val="en-US"/>
+        </w:rPr>
+        <w:t xml:space="preserve"> the ISR toggles one of LED0 or LED1 and saves it</w:t>
+      </w:r>
+      <w:r>
+        <w:rPr>
+          <w:lang w:val="en-US"/>
+        </w:rPr>
+        <w:t>s state in LEDx_last before clearing its interrupt flag and returning to main.</w:t>
+      </w:r>
+    </w:p>
+    <w:p>
+      <w:pPr>
+        <w:rPr>
+          <w:lang w:val="en-US"/>
+        </w:rPr>
+      </w:pPr>
+    </w:p>
+    <w:p>
+      <w:pPr>
+        <w:pStyle w:val="Subtitle"/>
+        <w:rPr>
+          <w:lang w:val="en-US"/>
+        </w:rPr>
+      </w:pPr>
+      <w:r>
+        <w:rPr>
+          <w:lang w:val="en-US"/>
+        </w:rPr>
+        <w:t>Answers to Lab Questions</w:t>
+      </w:r>
+    </w:p>
+    <w:p>
+      <w:pPr>
+        <w:rPr>
+          <w:lang w:val="en-US"/>
+        </w:rPr>
+      </w:pPr>
+      <w:r>
+        <w:rPr>
+          <w:i/>
+          <w:iCs/>
+          <w:lang w:val="en-US"/>
+        </w:rPr>
+        <w:t>In the original provided program, why does the LED appear to “flash” every time you “click” a button (quickly)?</w:t>
+      </w:r>
+    </w:p>
+    <w:p>
+      <w:pPr>
+        <w:rPr>
+          <w:lang w:val="en-US"/>
+        </w:rPr>
+      </w:pPr>
+      <w:r>
+        <w:rPr>
+          <w:lang w:val="en-US"/>
+        </w:rPr>
+        <w:t xml:space="preserve">Because multiple interrupts are occurring as the button </w:t>
+      </w:r>
+      <w:r>
+        <w:rPr>
+          <w:lang w:val="en-US"/>
+        </w:rPr>
+        <w:t>“bounces” which causes multiple high-low and low-high transitions.</w:t>
+      </w:r>
+    </w:p>
+    <w:p>
+      <w:pPr>
+        <w:rPr>
+          <w:i/>
+          <w:iCs/>
+          <w:lang w:val="en-US"/>
+        </w:rPr>
+      </w:pPr>
+      <w:r>
+        <w:rPr>
+          <w:i/>
+          <w:iCs/>
+          <w:lang w:val="en-US"/>
+        </w:rPr>
+        <w:t>If you press a button and hold it there, does the IOC interrupt service routine keep executing repeatedly? If so, why? If not, why not?</w:t>
+      </w:r>
+    </w:p>
+    <w:p>
+      <w:pPr>
+        <w:rPr>
+          <w:lang w:val="en-US"/>
+        </w:rPr>
+      </w:pPr>
+      <w:r>
+        <w:rPr>
+          <w:lang w:val="en-US"/>
+        </w:rPr>
+        <w:t>No, the IOC does not repeatedly trigger on a button being held down as it only interrupts on a change (i.e. low to high or high to low transition).</w:t>
+      </w:r>
+    </w:p>
+    <w:p>
+      <w:pPr>
+        <w:rPr>
+          <w:lang w:val="en-US"/>
+        </w:rPr>
+      </w:pPr>
+      <w:r>
+        <w:rPr>
+          <w:lang w:val="en-US"/>
+        </w:rPr>
+        <w:br w:type="page"/>
+      </w:r>
+    </w:p>
+    <w:p>
+      <w:pPr>
+        <w:rPr>
+          <w:i/>
+          <w:iCs/>
+          <w:lang w:val="en-US"/>
+        </w:rPr>
+      </w:pPr>
+      <w:r>
+        <w:rPr>
+          <w:lang w:val="en-US"/>
+        </w:rPr>
+        <w:lastRenderedPageBreak/>
+        <w:drawing>
+          <wp:anchor distT="0" distB="0" distL="114300" distR="114300" simplePos="0" relativeHeight="251671552" behindDoc="0" locked="0" layoutInCell="1" allowOverlap="1" wp14:anchorId="1B85DB7F" wp14:editId="1DF6A367">
+            <wp:simplePos x="0" y="0"/>
+            <wp:positionH relativeFrom="column">
+              <wp:posOffset>635</wp:posOffset>
+            </wp:positionH>
+            <wp:positionV relativeFrom="paragraph">
+              <wp:posOffset>2371060</wp:posOffset>
+            </wp:positionV>
+            <wp:extent cx="4906060" cy="2248214"/>
+            <wp:effectExtent l="0" t="0" r="8890" b="0"/>
+            <wp:wrapTopAndBottom/>
+            <wp:docPr id="1034624211" name="Picture 1"/>
+            <wp:cNvGraphicFramePr>
+              <a:graphicFrameLocks xmlns:a="http://schemas.openxmlformats.org/drawingml/2006/main" noChangeAspect="1"/>
+            </wp:cNvGraphicFramePr>
+            <a:graphic xmlns:a="http://schemas.openxmlformats.org/drawingml/2006/main">
+              <a:graphicData uri="http://schemas.openxmlformats.org/drawingml/2006/picture">
+                <pic:pic xmlns:pic="http://schemas.openxmlformats.org/drawingml/2006/picture">
+                  <pic:nvPicPr>
+                    <pic:cNvPr id="1034624211" name=""/>
+                    <pic:cNvPicPr/>
+                  </pic:nvPicPr>
+                  <pic:blipFill>
+                    <a:blip r:embed="rId15">
                       <a:extLst>
                         <a:ext uri="{28A0092B-C50C-407E-A947-70E740481C1C}">
                           <a14:useLocalDpi xmlns:a14="http://schemas.microsoft.com/office/drawing/2010/main" val="0"/>
@@ -1003,7 +1444,7 @@
                   <pic:spPr>
                     <a:xfrm>
                       <a:off x="0" y="0"/>
-                      <a:ext cx="4982270" cy="1114581"/>
+                      <a:ext cx="4906060" cy="2248214"/>
                     </a:xfrm>
                     <a:prstGeom prst="rect">
                       <a:avLst/>
@@ -1015,42 +1456,24 @@
           </wp:anchor>
         </w:drawing>
       </w:r>
-    </w:p>
-    <w:p>
-      <w:pPr>
-        <w:rPr>
-          <w:lang w:val="en-US"/>
-        </w:rPr>
-      </w:pPr>
-      <w:r>
-        <w:rPr>
-          <w:lang w:val="en-US"/>
-        </w:rPr>
-        <w:t xml:space="preserve">Then the milliseconds counter is incremented </w:t>
-      </w:r>
-      <w:r>
-        <w:rPr>
-          <w:lang w:val="en-US"/>
-        </w:rPr>
-        <w:t>and checked for a periodic reset at 4000ms as this is the longest period required for any of the LEDs and can be looped after this point.</w:t>
-      </w:r>
-    </w:p>
-    <w:p>
-      <w:pPr>
-        <w:rPr>
-          <w:lang w:val="en-US"/>
-        </w:rPr>
-      </w:pPr>
       <w:r>
         <w:rPr>
           <w:noProof/>
           <w:lang w:val="en-US"/>
         </w:rPr>
         <w:drawing>
-          <wp:inline distT="0" distB="0" distL="0" distR="0" wp14:anchorId="17ADE2EC" wp14:editId="4E3B1E1D">
-            <wp:extent cx="5943600" cy="899160"/>
+          <wp:anchor distT="0" distB="0" distL="114300" distR="114300" simplePos="0" relativeHeight="251670528" behindDoc="0" locked="0" layoutInCell="1" allowOverlap="1" wp14:anchorId="605CAB80" wp14:editId="6460D33B">
+            <wp:simplePos x="0" y="0"/>
+            <wp:positionH relativeFrom="margin">
+              <wp:posOffset>0</wp:posOffset>
+            </wp:positionH>
+            <wp:positionV relativeFrom="paragraph">
+              <wp:posOffset>637334</wp:posOffset>
+            </wp:positionV>
+            <wp:extent cx="5943600" cy="1644650"/>
             <wp:effectExtent l="0" t="0" r="0" b="0"/>
-            <wp:docPr id="1692459021" name="Picture 1" descr="A white background with black text&#10;&#10;AI-generated content may be incorrect."/>
+            <wp:wrapTopAndBottom/>
+            <wp:docPr id="1127257542" name="Picture 1" descr="A computer screen with text on it&#10;&#10;AI-generated content may be incorrect."/>
             <wp:cNvGraphicFramePr>
               <a:graphicFrameLocks xmlns:a="http://schemas.openxmlformats.org/drawingml/2006/main" noChangeAspect="1"/>
             </wp:cNvGraphicFramePr>
@@ -1058,11 +1481,17 @@
               <a:graphicData uri="http://schemas.openxmlformats.org/drawingml/2006/picture">
                 <pic:pic xmlns:pic="http://schemas.openxmlformats.org/drawingml/2006/picture">
                   <pic:nvPicPr>
-                    <pic:cNvPr id="1692459021" name="Picture 1" descr="A white background with black text&#10;&#10;AI-generated content may be incorrect."/>
+                    <pic:cNvPr id="1099144794" name="Picture 1" descr="A computer screen with text on it&#10;&#10;AI-generated content may be incorrect."/>
                     <pic:cNvPicPr/>
                   </pic:nvPicPr>
                   <pic:blipFill>
-                    <a:blip r:embed="rId13"/>
+                    <a:blip r:embed="rId7">
+                      <a:extLst>
+                        <a:ext uri="{28A0092B-C50C-407E-A947-70E740481C1C}">
+                          <a14:useLocalDpi xmlns:a14="http://schemas.microsoft.com/office/drawing/2010/main" val="0"/>
+                        </a:ext>
+                      </a:extLst>
+                    </a:blip>
                     <a:stretch>
                       <a:fillRect/>
                     </a:stretch>
@@ -1070,7 +1499,7 @@
                   <pic:spPr>
                     <a:xfrm>
                       <a:off x="0" y="0"/>
-                      <a:ext cx="5943600" cy="899160"/>
+                      <a:ext cx="5943600" cy="1644650"/>
                     </a:xfrm>
                     <a:prstGeom prst="rect">
                       <a:avLst/>
@@ -1079,32 +1508,210 @@
                 </pic:pic>
               </a:graphicData>
             </a:graphic>
-          </wp:inline>
+          </wp:anchor>
         </w:drawing>
       </w:r>
-    </w:p>
-    <w:p>
-      <w:pPr>
-        <w:rPr>
-          <w:lang w:val="en-US"/>
-        </w:rPr>
-      </w:pPr>
-      <w:r>
-        <w:rPr>
-          <w:lang w:val="en-US"/>
-        </w:rPr>
-        <w:t>This means the longest response time to a change in the button inputs is approximately 1ms</w:t>
+      <w:r>
+        <w:rPr>
+          <w:i/>
+          <w:iCs/>
+          <w:lang w:val="en-US"/>
+        </w:rPr>
+        <w:t>Explain your implementation of void delay_ms(uint16_t ms). How do you guarantee that the delay works across the range of possible input values? What combination of clock/prescaler/PRx values do you use? What is the maximum delay you can use for the FOSC and timer prescaler setting?</w:t>
+      </w:r>
+    </w:p>
+    <w:p>
+      <w:pPr>
+        <w:rPr>
+          <w:lang w:val="en-US"/>
+        </w:rPr>
+      </w:pPr>
+      <w:r>
+        <w:rPr>
+          <w:lang w:val="en-US"/>
+        </w:rPr>
+        <w:t>The maximum delay for the delay_ms function is 1057ms as any number larger will cause in overflow in the calculation.</w:t>
+      </w:r>
+      <w:r>
+        <w:rPr>
+          <w:lang w:val="en-US"/>
+        </w:rPr>
+        <w:t xml:space="preserve"> </w:t>
+      </w:r>
+      <w:r>
+        <w:rPr>
+          <w:lang w:val="en-US"/>
+        </w:rPr>
+        <w:t>A prescale</w:t>
+      </w:r>
+      <w:r>
+        <w:rPr>
+          <w:lang w:val="en-US"/>
+        </w:rPr>
+        <w:t>r</w:t>
+      </w:r>
+      <w:r>
+        <w:rPr>
+          <w:lang w:val="en-US"/>
+        </w:rPr>
+        <w:t xml:space="preserve"> of 64 was used to maximize resolution while still allowing up to 1 sec of delay</w:t>
       </w:r>
       <w:r>
         <w:rPr>
           <w:lang w:val="en-US"/>
         </w:rPr>
         <w:t>.</w:t>
+      </w:r>
+    </w:p>
+    <w:p>
+      <w:pPr>
+        <w:rPr>
+          <w:i/>
+          <w:iCs/>
+          <w:lang w:val="en-US"/>
+        </w:rPr>
+      </w:pPr>
+      <w:r>
+        <w:rPr>
+          <w:i/>
+          <w:iCs/>
+          <w:lang w:val="en-US"/>
+        </w:rPr>
+        <w:t>How many timers do you use? What do you use each timer for?</w:t>
+      </w:r>
+    </w:p>
+    <w:p>
+      <w:pPr>
+        <w:rPr>
+          <w:lang w:val="en-US"/>
+        </w:rPr>
+      </w:pPr>
+      <w:r>
+        <w:rPr>
+          <w:lang w:val="en-US"/>
+        </w:rPr>
+        <w:t>Three timers are used, Timer 1 is used for the delay_ms function</w:t>
+      </w:r>
+      <w:r>
+        <w:rPr>
+          <w:lang w:val="en-US"/>
+        </w:rPr>
+        <w:t xml:space="preserve"> (which is used to debounce)</w:t>
+      </w:r>
+      <w:r>
+        <w:rPr>
+          <w:lang w:val="en-US"/>
+        </w:rPr>
+        <w:t xml:space="preserve">, Timer </w:t>
+      </w:r>
+      <w:r>
+        <w:rPr>
+          <w:lang w:val="en-US"/>
+        </w:rPr>
+        <w:t>2 and Timer 3 are used for blinking LEDs and specified</w:t>
+      </w:r>
+      <w:r>
+        <w:rPr>
+          <w:lang w:val="en-US"/>
+        </w:rPr>
+        <w:t xml:space="preserve"> rates.</w:t>
+      </w:r>
+    </w:p>
+    <w:p>
+      <w:pPr>
+        <w:rPr>
+          <w:lang w:val="en-US"/>
+        </w:rPr>
+      </w:pPr>
+      <w:r>
+        <w:rPr>
+          <w:i/>
+          <w:iCs/>
+          <w:lang w:val="en-US"/>
+        </w:rPr>
+        <w:t xml:space="preserve">Explain your implementation of the IOC interrupt service routine, and your choice of IOC </w:t>
+      </w:r>
+      <w:r>
+        <w:rPr>
+          <w:i/>
+          <w:iCs/>
+          <w:lang w:val="en-US"/>
+        </w:rPr>
+        <w:t>settings. How</w:t>
+      </w:r>
+      <w:r>
+        <w:rPr>
+          <w:i/>
+          <w:iCs/>
+          <w:lang w:val="en-US"/>
+        </w:rPr>
+        <w:t xml:space="preserve"> do you distinguish between a button press and a release? How about the different buttons?</w:t>
+      </w:r>
+    </w:p>
+    <w:p>
+      <w:pPr>
+        <w:rPr>
+          <w:lang w:val="en-US"/>
+        </w:rPr>
+      </w:pPr>
+      <w:r>
+        <w:rPr>
+          <w:lang w:val="en-US"/>
+        </w:rPr>
+        <w:t xml:space="preserve">The IOC register is configured to </w:t>
+      </w:r>
+      <w:r>
+        <w:rPr>
+          <w:lang w:val="en-US"/>
+        </w:rPr>
+        <w:t>trigger on high and low going transitions on all three buttons</w:t>
+      </w:r>
+      <w:r>
+        <w:rPr>
+          <w:lang w:val="en-US"/>
+        </w:rPr>
+        <w:t xml:space="preserve">, this allows the detection of any change of state in the pressed buttons. </w:t>
+      </w:r>
+      <w:r>
+        <w:rPr>
+          <w:lang w:val="en-US"/>
+        </w:rPr>
+        <w:t xml:space="preserve">To detect and press and release the previous state is stored and </w:t>
+      </w:r>
+      <w:r>
+        <w:rPr>
+          <w:lang w:val="en-US"/>
+        </w:rPr>
+        <w:t xml:space="preserve">if the button was </w:t>
+      </w:r>
+      <w:r>
+        <w:rPr>
+          <w:lang w:val="en-US"/>
+        </w:rPr>
+        <w:t xml:space="preserve">pressed in the previous state and is now high it is considered a press and </w:t>
+      </w:r>
+      <w:r>
+        <w:rPr>
+          <w:lang w:val="en-US"/>
+        </w:rPr>
+        <w:t>release</w:t>
+      </w:r>
+      <w:r>
+        <w:rPr>
+          <w:lang w:val="en-US"/>
+        </w:rPr>
+        <w:t>.</w:t>
+      </w:r>
+      <w:r>
+        <w:rPr>
+          <w:lang w:val="en-US"/>
+        </w:rPr>
+        <w:t xml:space="preserve"> </w:t>
       </w:r>
     </w:p>
     <w:sectPr>
       <w:pgSz w:w="12240" w:h="15840"/>
-      <w:pgMar w:top="1440" w:right="1440" w:bottom="1440" w:left="1440" w:header="708" w:footer="708" w:gutter="0"/>
+      <w:pgMar w:top="720" w:right="720" w:bottom="720" w:left="720" w:header="708" w:footer="708" w:gutter="0"/>
       <w:cols w:space="708"/>
       <w:docGrid w:linePitch="360"/>
     </w:sectPr>

</xml_diff>

<commit_message>
Updates to Ass2 docx and printed to PDF
</commit_message>
<xml_diff>
--- a/Lab2_Docs/Assignment2_Group14.docx
+++ b/Lab2_Docs/Assignment2_Group14.docx
@@ -411,44 +411,26 @@
         <w:rPr>
           <w:lang w:val="en-US"/>
         </w:rPr>
-        <w:t xml:space="preserve">Above is the </w:t>
-      </w:r>
-      <w:proofErr w:type="spellStart"/>
-      <w:r>
-        <w:rPr>
-          <w:lang w:val="en-US"/>
-        </w:rPr>
-        <w:t>IO_init</w:t>
-      </w:r>
-      <w:proofErr w:type="spellEnd"/>
+        <w:t>Above is the IO_init</w:t>
+      </w:r>
       <w:r>
         <w:rPr>
           <w:lang w:val="en-US"/>
         </w:rPr>
         <w:t xml:space="preserve">, </w:t>
       </w:r>
-      <w:proofErr w:type="spellStart"/>
       <w:r>
         <w:rPr>
           <w:lang w:val="en-US"/>
         </w:rPr>
         <w:t>timer_init</w:t>
       </w:r>
-      <w:proofErr w:type="spellEnd"/>
-      <w:r>
-        <w:rPr>
-          <w:lang w:val="en-US"/>
-        </w:rPr>
-        <w:t xml:space="preserve">, and </w:t>
-      </w:r>
-      <w:proofErr w:type="spellStart"/>
-      <w:r>
-        <w:rPr>
-          <w:lang w:val="en-US"/>
-        </w:rPr>
-        <w:t>delay_init</w:t>
-      </w:r>
-      <w:proofErr w:type="spellEnd"/>
+      <w:r>
+        <w:rPr>
+          <w:lang w:val="en-US"/>
+        </w:rPr>
+        <w:t>, and delay_init</w:t>
+      </w:r>
       <w:r>
         <w:rPr>
           <w:lang w:val="en-US"/>
@@ -615,68 +597,51 @@
         <w:rPr>
           <w:lang w:val="en-US"/>
         </w:rPr>
+        <w:t xml:space="preserve">The pb_event variable will hold 1 or 0 </w:t>
+      </w:r>
+      <w:r>
+        <w:rPr>
+          <w:lang w:val="en-US"/>
+        </w:rPr>
+        <w:t>and thus is an unsigned 8 bit integer.</w:t>
+      </w:r>
+    </w:p>
+    <w:p>
+      <w:pPr>
+        <w:rPr>
+          <w:lang w:val="en-US"/>
+        </w:rPr>
+      </w:pPr>
+      <w:r>
+        <w:rPr>
+          <w:lang w:val="en-US"/>
+        </w:rPr>
+        <w:t>The bp2_last variable will hold 1 or 0 and thus is an unsigned 8 bit integer.</w:t>
+      </w:r>
+    </w:p>
+    <w:p>
+      <w:pPr>
+        <w:rPr>
+          <w:lang w:val="en-US"/>
+        </w:rPr>
+      </w:pPr>
+      <w:r>
+        <w:rPr>
+          <w:lang w:val="en-US"/>
+        </w:rPr>
         <w:t xml:space="preserve">The </w:t>
       </w:r>
-      <w:proofErr w:type="spellStart"/>
-      <w:r>
-        <w:rPr>
-          <w:lang w:val="en-US"/>
-        </w:rPr>
-        <w:t>pb_event</w:t>
-      </w:r>
-      <w:proofErr w:type="spellEnd"/>
-      <w:r>
-        <w:rPr>
-          <w:lang w:val="en-US"/>
-        </w:rPr>
-        <w:t xml:space="preserve"> variable will hold 1 or 0 </w:t>
-      </w:r>
-      <w:r>
-        <w:rPr>
-          <w:lang w:val="en-US"/>
-        </w:rPr>
-        <w:t xml:space="preserve">and thus is an unsigned </w:t>
-      </w:r>
-      <w:proofErr w:type="gramStart"/>
-      <w:r>
-        <w:rPr>
-          <w:lang w:val="en-US"/>
-        </w:rPr>
-        <w:t>8 bit</w:t>
-      </w:r>
-      <w:proofErr w:type="gramEnd"/>
-      <w:r>
-        <w:rPr>
-          <w:lang w:val="en-US"/>
-        </w:rPr>
-        <w:t xml:space="preserve"> integer.</w:t>
-      </w:r>
-    </w:p>
-    <w:p>
-      <w:pPr>
-        <w:rPr>
-          <w:lang w:val="en-US"/>
-        </w:rPr>
-      </w:pPr>
-      <w:r>
-        <w:rPr>
-          <w:lang w:val="en-US"/>
-        </w:rPr>
-        <w:t xml:space="preserve">The bp2_last variable will hold 1 or 0 and thus is an unsigned </w:t>
-      </w:r>
-      <w:proofErr w:type="gramStart"/>
-      <w:r>
-        <w:rPr>
-          <w:lang w:val="en-US"/>
-        </w:rPr>
-        <w:t>8 bit</w:t>
-      </w:r>
-      <w:proofErr w:type="gramEnd"/>
-      <w:r>
-        <w:rPr>
-          <w:lang w:val="en-US"/>
-        </w:rPr>
-        <w:t xml:space="preserve"> integer.</w:t>
+      <w:r>
+        <w:rPr>
+          <w:lang w:val="en-US"/>
+        </w:rPr>
+        <w:t>LED0</w:t>
+      </w:r>
+      <w:r>
+        <w:rPr>
+          <w:lang w:val="en-US"/>
+        </w:rPr>
+        <w:t>_last variable will hold 1 or 0 and thus is an unsigned 8 bit integer.</w:t>
       </w:r>
     </w:p>
     <w:p>
@@ -695,66 +660,13 @@
         <w:rPr>
           <w:lang w:val="en-US"/>
         </w:rPr>
-        <w:t>LED0</w:t>
-      </w:r>
-      <w:r>
-        <w:rPr>
-          <w:lang w:val="en-US"/>
-        </w:rPr>
-        <w:t xml:space="preserve">_last variable will hold 1 or 0 and thus is an unsigned </w:t>
-      </w:r>
-      <w:proofErr w:type="gramStart"/>
-      <w:r>
-        <w:rPr>
-          <w:lang w:val="en-US"/>
-        </w:rPr>
-        <w:t>8 bit</w:t>
-      </w:r>
-      <w:proofErr w:type="gramEnd"/>
-      <w:r>
-        <w:rPr>
-          <w:lang w:val="en-US"/>
-        </w:rPr>
-        <w:t xml:space="preserve"> integer.</w:t>
-      </w:r>
-    </w:p>
-    <w:p>
-      <w:pPr>
-        <w:rPr>
-          <w:lang w:val="en-US"/>
-        </w:rPr>
-      </w:pPr>
-      <w:r>
-        <w:rPr>
-          <w:lang w:val="en-US"/>
-        </w:rPr>
-        <w:t xml:space="preserve">The </w:t>
-      </w:r>
-      <w:r>
-        <w:rPr>
-          <w:lang w:val="en-US"/>
-        </w:rPr>
         <w:t>LED1</w:t>
       </w:r>
       <w:r>
         <w:rPr>
           <w:lang w:val="en-US"/>
         </w:rPr>
-        <w:t xml:space="preserve">_last variable will hold 1 or 0 and thus is an unsigned </w:t>
-      </w:r>
-      <w:proofErr w:type="gramStart"/>
-      <w:r>
-        <w:rPr>
-          <w:lang w:val="en-US"/>
-        </w:rPr>
-        <w:t>8 bit</w:t>
-      </w:r>
-      <w:proofErr w:type="gramEnd"/>
-      <w:r>
-        <w:rPr>
-          <w:lang w:val="en-US"/>
-        </w:rPr>
-        <w:t xml:space="preserve"> integer.</w:t>
+        <w:t>_last variable will hold 1 or 0 and thus is an unsigned 8 bit integer.</w:t>
       </w:r>
     </w:p>
     <w:p>
@@ -807,35 +719,7 @@
         <w:rPr>
           <w:lang w:val="en-US"/>
         </w:rPr>
-        <w:t xml:space="preserve"> before entering </w:t>
-      </w:r>
-      <w:proofErr w:type="gramStart"/>
-      <w:r>
-        <w:rPr>
-          <w:lang w:val="en-US"/>
-        </w:rPr>
-        <w:t>its</w:t>
-      </w:r>
-      <w:proofErr w:type="gramEnd"/>
-      <w:r>
-        <w:rPr>
-          <w:lang w:val="en-US"/>
-        </w:rPr>
-        <w:t xml:space="preserve"> while </w:t>
-      </w:r>
-      <w:proofErr w:type="gramStart"/>
-      <w:r>
-        <w:rPr>
-          <w:lang w:val="en-US"/>
-        </w:rPr>
-        <w:t>loop</w:t>
-      </w:r>
-      <w:proofErr w:type="gramEnd"/>
-      <w:r>
-        <w:rPr>
-          <w:lang w:val="en-US"/>
-        </w:rPr>
-        <w:t xml:space="preserve"> and going into id</w:t>
+        <w:t xml:space="preserve"> before entering its while loop and going into id</w:t>
       </w:r>
       <w:r>
         <w:rPr>
@@ -929,21 +813,7 @@
         <w:rPr>
           <w:lang w:val="en-US"/>
         </w:rPr>
-        <w:t xml:space="preserve"> the microcontroller will remain in </w:t>
-      </w:r>
-      <w:proofErr w:type="gramStart"/>
-      <w:r>
-        <w:rPr>
-          <w:lang w:val="en-US"/>
-        </w:rPr>
-        <w:t>idle</w:t>
-      </w:r>
-      <w:proofErr w:type="gramEnd"/>
-      <w:r>
-        <w:rPr>
-          <w:lang w:val="en-US"/>
-        </w:rPr>
-        <w:t xml:space="preserve"> until one of the push buttons triggers </w:t>
+        <w:t xml:space="preserve"> the microcontroller will remain in idle until one of the push buttons triggers </w:t>
       </w:r>
       <w:r>
         <w:rPr>
@@ -955,21 +825,7 @@
         <w:rPr>
           <w:lang w:val="en-US"/>
         </w:rPr>
-        <w:t xml:space="preserve"> IOC </w:t>
-      </w:r>
-      <w:proofErr w:type="gramStart"/>
-      <w:r>
-        <w:rPr>
-          <w:lang w:val="en-US"/>
-        </w:rPr>
-        <w:t>interrupt</w:t>
-      </w:r>
-      <w:proofErr w:type="gramEnd"/>
-      <w:r>
-        <w:rPr>
-          <w:lang w:val="en-US"/>
-        </w:rPr>
-        <w:t>.</w:t>
+        <w:t xml:space="preserve"> IOC interrupt.</w:t>
       </w:r>
     </w:p>
     <w:p>
@@ -1097,21 +953,7 @@
         <w:rPr>
           <w:lang w:val="en-US"/>
         </w:rPr>
-        <w:t xml:space="preserve">The IOC ISR will then cause the </w:t>
-      </w:r>
-      <w:proofErr w:type="spellStart"/>
-      <w:r>
-        <w:rPr>
-          <w:lang w:val="en-US"/>
-        </w:rPr>
-        <w:t>pb_event</w:t>
-      </w:r>
-      <w:proofErr w:type="spellEnd"/>
-      <w:r>
-        <w:rPr>
-          <w:lang w:val="en-US"/>
-        </w:rPr>
-        <w:t xml:space="preserve"> variable to be set</w:t>
+        <w:t>The IOC ISR will then cause the pb_event variable to be set</w:t>
       </w:r>
       <w:r>
         <w:rPr>
@@ -1160,44 +1002,44 @@
         <w:rPr>
           <w:lang w:val="en-US"/>
         </w:rPr>
-        <w:t xml:space="preserve">After getting out of idle, the programs </w:t>
-      </w:r>
-      <w:proofErr w:type="gramStart"/>
-      <w:r>
-        <w:rPr>
-          <w:lang w:val="en-US"/>
-        </w:rPr>
-        <w:t>checks</w:t>
-      </w:r>
-      <w:proofErr w:type="gramEnd"/>
-      <w:r>
-        <w:rPr>
-          <w:lang w:val="en-US"/>
-        </w:rPr>
-        <w:t xml:space="preserve"> to see if the </w:t>
-      </w:r>
-      <w:proofErr w:type="spellStart"/>
-      <w:r>
-        <w:rPr>
-          <w:lang w:val="en-US"/>
-        </w:rPr>
-        <w:t>pb_event</w:t>
-      </w:r>
-      <w:proofErr w:type="spellEnd"/>
-      <w:r>
-        <w:rPr>
-          <w:lang w:val="en-US"/>
-        </w:rPr>
-        <w:t xml:space="preserve"> flag was asserted. This is to verify that the reason for getting out of idle was a pb event before doing the logic rather than a timer or other </w:t>
-      </w:r>
-      <w:proofErr w:type="gramStart"/>
-      <w:r>
-        <w:rPr>
-          <w:lang w:val="en-US"/>
-        </w:rPr>
-        <w:t>interrupt</w:t>
-      </w:r>
-      <w:proofErr w:type="gramEnd"/>
+        <w:t xml:space="preserve">After getting out of idle, the programs checks to see if the pb_event flag was asserted. This is to verify that the reason for </w:t>
+      </w:r>
+      <w:r>
+        <w:rPr>
+          <w:lang w:val="en-US"/>
+        </w:rPr>
+        <w:t>exiting</w:t>
+      </w:r>
+      <w:r>
+        <w:rPr>
+          <w:lang w:val="en-US"/>
+        </w:rPr>
+        <w:t xml:space="preserve"> idle was a pb event </w:t>
+      </w:r>
+      <w:r>
+        <w:rPr>
+          <w:lang w:val="en-US"/>
+        </w:rPr>
+        <w:t xml:space="preserve">rather than a timer </w:t>
+      </w:r>
+      <w:r>
+        <w:rPr>
+          <w:lang w:val="en-US"/>
+        </w:rPr>
+        <w:t xml:space="preserve">before doing </w:t>
+      </w:r>
+      <w:r>
+        <w:rPr>
+          <w:lang w:val="en-US"/>
+        </w:rPr>
+        <w:t xml:space="preserve">any </w:t>
+      </w:r>
+      <w:r>
+        <w:rPr>
+          <w:lang w:val="en-US"/>
+        </w:rPr>
+        <w:t>logic</w:t>
+      </w:r>
       <w:r>
         <w:rPr>
           <w:lang w:val="en-US"/>
@@ -1217,14 +1059,12 @@
         </w:rPr>
         <w:t xml:space="preserve">After </w:t>
       </w:r>
-      <w:proofErr w:type="gramStart"/>
-      <w:r>
-        <w:rPr>
-          <w:lang w:val="en-US"/>
-        </w:rPr>
-        <w:t>verify</w:t>
-      </w:r>
-      <w:proofErr w:type="gramEnd"/>
+      <w:r>
+        <w:rPr>
+          <w:lang w:val="en-US"/>
+        </w:rPr>
+        <w:t>verifying</w:t>
+      </w:r>
       <w:r>
         <w:rPr>
           <w:lang w:val="en-US"/>
@@ -1235,21 +1075,7 @@
         <w:rPr>
           <w:lang w:val="en-US"/>
         </w:rPr>
-        <w:t xml:space="preserve"> debounce delay is incurred using the </w:t>
-      </w:r>
-      <w:proofErr w:type="spellStart"/>
-      <w:r>
-        <w:rPr>
-          <w:lang w:val="en-US"/>
-        </w:rPr>
-        <w:t>delay_ms</w:t>
-      </w:r>
-      <w:proofErr w:type="spellEnd"/>
-      <w:r>
-        <w:rPr>
-          <w:lang w:val="en-US"/>
-        </w:rPr>
-        <w:t xml:space="preserve"> function, this helps to avoid multiple high and low </w:t>
+        <w:t xml:space="preserve"> debounce delay is incurred using the delay_ms function, this helps to avoid multiple high and low </w:t>
       </w:r>
       <w:r>
         <w:rPr>
@@ -1296,7 +1122,7 @@
           <w:lang w:val="en-US"/>
         </w:rPr>
         <w:drawing>
-          <wp:inline distT="0" distB="0" distL="0" distR="0" wp14:anchorId="045A786D" wp14:editId="26940AA7">
+          <wp:inline distT="0" distB="0" distL="0" distR="0" wp14:anchorId="045A786D" wp14:editId="6B29E0A1">
             <wp:extent cx="6800850" cy="8134350"/>
             <wp:effectExtent l="0" t="0" r="0" b="0"/>
             <wp:docPr id="287786928" name="Picture 3"/>
@@ -1417,31 +1243,55 @@
         <w:rPr>
           <w:lang w:val="en-US"/>
         </w:rPr>
-        <w:t xml:space="preserve">In the case that the program detects that PB2 has been released, it enters this function which updates the period of timer which is the blink rate of LED1. First it checks to see if the blink rate is less than or equal to the lowest blink rate of 0.125s, if that’s true it resets the blink rate to 4s. Otherwise it simply divides the blink rate by 2. </w:t>
-      </w:r>
-      <w:r>
-        <w:rPr>
-          <w:lang w:val="en-US"/>
-        </w:rPr>
-        <w:t>We also</w:t>
-      </w:r>
-      <w:r>
-        <w:rPr>
-          <w:lang w:val="en-US"/>
-        </w:rPr>
-        <w:t xml:space="preserve"> added a TMR3 reset if </w:t>
-      </w:r>
-      <w:r>
-        <w:rPr>
-          <w:lang w:val="en-US"/>
-        </w:rPr>
-        <w:t>it’s</w:t>
-      </w:r>
-      <w:r>
-        <w:rPr>
-          <w:lang w:val="en-US"/>
-        </w:rPr>
-        <w:t xml:space="preserve"> greater than PR3, this was meant to catch the case when you switch to a lower blink rate or PR3, but TMR3 has gone over PR3 and thus would count till it overflows.</w:t>
+        <w:t xml:space="preserve">In the case that the program detects that PB2 has been released, it enters </w:t>
+      </w:r>
+      <w:r>
+        <w:rPr>
+          <w:lang w:val="en-US"/>
+        </w:rPr>
+        <w:t>the blink_rate_update</w:t>
+      </w:r>
+      <w:r>
+        <w:rPr>
+          <w:lang w:val="en-US"/>
+        </w:rPr>
+        <w:t xml:space="preserve"> function which updates the period of timer</w:t>
+      </w:r>
+      <w:r>
+        <w:rPr>
+          <w:lang w:val="en-US"/>
+        </w:rPr>
+        <w:t xml:space="preserve"> 3</w:t>
+      </w:r>
+      <w:r>
+        <w:rPr>
+          <w:lang w:val="en-US"/>
+        </w:rPr>
+        <w:t xml:space="preserve"> which is the blink rate of LED1. First it checks to see if the blink rate is less than or equal to the lowest blink rate of 0.125s, if that’s true it resets the blink rate to 4s. Otherwise it simply divides the blink rate by 2. TMR3 </w:t>
+      </w:r>
+      <w:r>
+        <w:rPr>
+          <w:lang w:val="en-US"/>
+        </w:rPr>
+        <w:t xml:space="preserve">is also check to catch the case of it exceeding the value of </w:t>
+      </w:r>
+      <w:r>
+        <w:rPr>
+          <w:lang w:val="en-US"/>
+        </w:rPr>
+        <w:t>PR3,</w:t>
+      </w:r>
+      <w:r>
+        <w:rPr>
+          <w:lang w:val="en-US"/>
+        </w:rPr>
+        <w:t xml:space="preserve"> if PR3 ends up above the value of TMR3 the timer does not trigger an interrupt until PR3 reaches its makes value and resets </w:t>
+      </w:r>
+      <w:r>
+        <w:rPr>
+          <w:lang w:val="en-US"/>
+        </w:rPr>
+        <w:t>before counting to TMR3 again.</w:t>
       </w:r>
     </w:p>
     <w:p>
@@ -1502,6 +1352,7 @@
         <w:rPr>
           <w:lang w:val="en-US"/>
         </w:rPr>
+        <w:lastRenderedPageBreak/>
         <w:t xml:space="preserve">The program then updates the appropriate timers </w:t>
       </w:r>
       <w:r>
@@ -1534,7 +1385,6 @@
           <w:noProof/>
           <w:lang w:val="en-US"/>
         </w:rPr>
-        <w:lastRenderedPageBreak/>
         <w:drawing>
           <wp:inline distT="0" distB="0" distL="0" distR="0" wp14:anchorId="530D9084" wp14:editId="4A6E008D">
             <wp:extent cx="4277322" cy="447737"/>
@@ -1578,33 +1428,17 @@
           <w:lang w:val="en-US"/>
         </w:rPr>
       </w:pPr>
-      <w:proofErr w:type="gramStart"/>
-      <w:r>
-        <w:rPr>
-          <w:lang w:val="en-US"/>
-        </w:rPr>
-        <w:t>Finally</w:t>
-      </w:r>
-      <w:proofErr w:type="gramEnd"/>
-      <w:r>
-        <w:rPr>
-          <w:lang w:val="en-US"/>
-        </w:rPr>
-        <w:t xml:space="preserve"> the </w:t>
-      </w:r>
-      <w:proofErr w:type="spellStart"/>
-      <w:r>
-        <w:rPr>
-          <w:lang w:val="en-US"/>
-        </w:rPr>
-        <w:t>pb_event</w:t>
-      </w:r>
-      <w:proofErr w:type="spellEnd"/>
-      <w:r>
-        <w:rPr>
-          <w:lang w:val="en-US"/>
-        </w:rPr>
-        <w:t xml:space="preserve"> is reset</w:t>
+      <w:r>
+        <w:rPr>
+          <w:lang w:val="en-US"/>
+        </w:rPr>
+        <w:t>Finally,</w:t>
+      </w:r>
+      <w:r>
+        <w:rPr>
+          <w:lang w:val="en-US"/>
+        </w:rPr>
+        <w:t xml:space="preserve"> the pb_event is reset</w:t>
       </w:r>
       <w:r>
         <w:rPr>
@@ -1689,18 +1523,20 @@
         <w:rPr>
           <w:lang w:val="en-US"/>
         </w:rPr>
-        <w:t xml:space="preserve">Idle may now be </w:t>
-      </w:r>
-      <w:proofErr w:type="spellStart"/>
-      <w:proofErr w:type="gramStart"/>
-      <w:r>
-        <w:rPr>
-          <w:lang w:val="en-US"/>
-        </w:rPr>
-        <w:t>exited</w:t>
-      </w:r>
-      <w:proofErr w:type="spellEnd"/>
-      <w:proofErr w:type="gramEnd"/>
+        <w:t xml:space="preserve">Idle may now be exited </w:t>
+      </w:r>
+      <w:r>
+        <w:rPr>
+          <w:lang w:val="en-US"/>
+        </w:rPr>
+        <w:t>by one of Timer 2 or Timer 3 (depending on the current state) as well as by a button input.</w:t>
+      </w:r>
+      <w:r>
+        <w:rPr>
+          <w:lang w:val="en-US"/>
+        </w:rPr>
+        <w:t xml:space="preserve"> Upon a timer</w:t>
+      </w:r>
       <w:r>
         <w:rPr>
           <w:lang w:val="en-US"/>
@@ -1711,24 +1547,6 @@
         <w:rPr>
           <w:lang w:val="en-US"/>
         </w:rPr>
-        <w:t>by one of Timer 2 or Timer 3 (depending on the current state) as well as by a button input.</w:t>
-      </w:r>
-      <w:r>
-        <w:rPr>
-          <w:lang w:val="en-US"/>
-        </w:rPr>
-        <w:t xml:space="preserve"> Upon a timer</w:t>
-      </w:r>
-      <w:r>
-        <w:rPr>
-          <w:lang w:val="en-US"/>
-        </w:rPr>
-        <w:t xml:space="preserve"> </w:t>
-      </w:r>
-      <w:r>
-        <w:rPr>
-          <w:lang w:val="en-US"/>
-        </w:rPr>
         <w:t>inter</w:t>
       </w:r>
       <w:r>
@@ -1753,21 +1571,7 @@
         <w:rPr>
           <w:lang w:val="en-US"/>
         </w:rPr>
-        <w:t xml:space="preserve">s state in </w:t>
-      </w:r>
-      <w:proofErr w:type="spellStart"/>
-      <w:r>
-        <w:rPr>
-          <w:lang w:val="en-US"/>
-        </w:rPr>
-        <w:t>LEDx_last</w:t>
-      </w:r>
-      <w:proofErr w:type="spellEnd"/>
-      <w:r>
-        <w:rPr>
-          <w:lang w:val="en-US"/>
-        </w:rPr>
-        <w:t xml:space="preserve"> before clearing its interrupt flag and returning to main.</w:t>
+        <w:t>s state in LEDx_last before clearing its interrupt flag and returning to main.</w:t>
       </w:r>
     </w:p>
     <w:p>
@@ -1895,19 +1699,6 @@
           <w:lang w:val="en-US"/>
         </w:rPr>
         <w:t>No, the IOC does not repeatedly trigger on a button being held down as it only interrupts on a change (i.e. low to high or high to low transition).</w:t>
-      </w:r>
-    </w:p>
-    <w:p>
-      <w:pPr>
-        <w:rPr>
-          <w:lang w:val="en-US"/>
-        </w:rPr>
-      </w:pPr>
-      <w:r>
-        <w:rPr>
-          <w:lang w:val="en-US"/>
-        </w:rPr>
-        <w:br w:type="page"/>
       </w:r>
     </w:p>
     <w:p>
@@ -2035,170 +1826,196 @@
           <w:iCs/>
           <w:lang w:val="en-US"/>
         </w:rPr>
-        <w:t xml:space="preserve">Explain your implementation of void </w:t>
-      </w:r>
-      <w:proofErr w:type="spellStart"/>
-      <w:r>
+        <w:t>Explain your implementation of void delay_ms(uint16_t ms). How do you guarantee that the delay works across the range of possible input values? What combination of clock/prescaler/PRx values do you use? What is the maximum delay you can use for the FOSC and timer prescaler setting?</w:t>
+      </w:r>
+    </w:p>
+    <w:p>
+      <w:pPr>
+        <w:rPr>
+          <w:lang w:val="en-US"/>
+        </w:rPr>
+      </w:pPr>
+      <w:r>
+        <w:rPr>
+          <w:lang w:val="en-US"/>
+        </w:rPr>
+        <w:t>The maximum delay for the delay_ms function is 1057ms as any number larger will cause in overflow in the calculation.</w:t>
+      </w:r>
+      <w:r>
+        <w:rPr>
+          <w:lang w:val="en-US"/>
+        </w:rPr>
+        <w:t xml:space="preserve"> </w:t>
+      </w:r>
+      <w:r>
+        <w:rPr>
+          <w:lang w:val="en-US"/>
+        </w:rPr>
+        <w:t>A prescale</w:t>
+      </w:r>
+      <w:r>
+        <w:rPr>
+          <w:lang w:val="en-US"/>
+        </w:rPr>
+        <w:t>r</w:t>
+      </w:r>
+      <w:r>
+        <w:rPr>
+          <w:lang w:val="en-US"/>
+        </w:rPr>
+        <w:t xml:space="preserve"> of 64 was used to maximize resolution while still allowing up to 1 sec of delay</w:t>
+      </w:r>
+      <w:r>
+        <w:rPr>
+          <w:lang w:val="en-US"/>
+        </w:rPr>
+        <w:t>.</w:t>
+      </w:r>
+    </w:p>
+    <w:p>
+      <w:pPr>
         <w:rPr>
           <w:i/>
           <w:iCs/>
           <w:lang w:val="en-US"/>
         </w:rPr>
-        <w:t>delay_</w:t>
-      </w:r>
-      <w:proofErr w:type="gramStart"/>
+      </w:pPr>
       <w:r>
         <w:rPr>
           <w:i/>
           <w:iCs/>
           <w:lang w:val="en-US"/>
         </w:rPr>
-        <w:t>ms</w:t>
-      </w:r>
-      <w:proofErr w:type="spellEnd"/>
+        <w:t>How many timers do you use? What do you use each timer for?</w:t>
+      </w:r>
+    </w:p>
+    <w:p>
+      <w:pPr>
+        <w:rPr>
+          <w:lang w:val="en-US"/>
+        </w:rPr>
+      </w:pPr>
+      <w:r>
+        <w:rPr>
+          <w:lang w:val="en-US"/>
+        </w:rPr>
+        <w:t>Three timers are used, Timer 1 is used for the delay_ms function</w:t>
+      </w:r>
+      <w:r>
+        <w:rPr>
+          <w:lang w:val="en-US"/>
+        </w:rPr>
+        <w:t xml:space="preserve"> (which is used to debounce)</w:t>
+      </w:r>
+      <w:r>
+        <w:rPr>
+          <w:lang w:val="en-US"/>
+        </w:rPr>
+        <w:t xml:space="preserve">, Timer </w:t>
+      </w:r>
+      <w:r>
+        <w:rPr>
+          <w:lang w:val="en-US"/>
+        </w:rPr>
+        <w:t>2 and Timer 3 are used for blinking LEDs and specified</w:t>
+      </w:r>
+      <w:r>
+        <w:rPr>
+          <w:lang w:val="en-US"/>
+        </w:rPr>
+        <w:t xml:space="preserve"> rates.</w:t>
+      </w:r>
+    </w:p>
+    <w:p>
+      <w:pPr>
+        <w:rPr>
+          <w:lang w:val="en-US"/>
+        </w:rPr>
+      </w:pPr>
       <w:r>
         <w:rPr>
           <w:i/>
           <w:iCs/>
           <w:lang w:val="en-US"/>
         </w:rPr>
-        <w:t>(</w:t>
-      </w:r>
-      <w:proofErr w:type="gramEnd"/>
+        <w:t xml:space="preserve">Explain your implementation of the IOC interrupt service routine, and your choice of IOC </w:t>
+      </w:r>
       <w:r>
         <w:rPr>
           <w:i/>
           <w:iCs/>
           <w:lang w:val="en-US"/>
         </w:rPr>
-        <w:t xml:space="preserve">uint16_t </w:t>
-      </w:r>
-      <w:proofErr w:type="spellStart"/>
+        <w:t>settings. How</w:t>
+      </w:r>
       <w:r>
         <w:rPr>
           <w:i/>
           <w:iCs/>
           <w:lang w:val="en-US"/>
         </w:rPr>
-        <w:t>ms</w:t>
-      </w:r>
-      <w:proofErr w:type="spellEnd"/>
-      <w:r>
-        <w:rPr>
-          <w:i/>
-          <w:iCs/>
-          <w:lang w:val="en-US"/>
-        </w:rPr>
-        <w:t>). How do you guarantee that the delay works across the range of possible input values? What combination of clock/</w:t>
-      </w:r>
-      <w:proofErr w:type="spellStart"/>
-      <w:r>
-        <w:rPr>
-          <w:i/>
-          <w:iCs/>
-          <w:lang w:val="en-US"/>
-        </w:rPr>
-        <w:t>prescaler</w:t>
-      </w:r>
-      <w:proofErr w:type="spellEnd"/>
-      <w:r>
-        <w:rPr>
-          <w:i/>
-          <w:iCs/>
-          <w:lang w:val="en-US"/>
-        </w:rPr>
-        <w:t>/</w:t>
-      </w:r>
-      <w:proofErr w:type="spellStart"/>
-      <w:r>
-        <w:rPr>
-          <w:i/>
-          <w:iCs/>
-          <w:lang w:val="en-US"/>
-        </w:rPr>
-        <w:t>PRx</w:t>
-      </w:r>
-      <w:proofErr w:type="spellEnd"/>
-      <w:r>
-        <w:rPr>
-          <w:i/>
-          <w:iCs/>
-          <w:lang w:val="en-US"/>
-        </w:rPr>
-        <w:t xml:space="preserve"> values do you use? What is the maximum delay you can use for the FOSC and timer </w:t>
-      </w:r>
-      <w:proofErr w:type="spellStart"/>
-      <w:r>
-        <w:rPr>
-          <w:i/>
-          <w:iCs/>
-          <w:lang w:val="en-US"/>
-        </w:rPr>
-        <w:t>prescaler</w:t>
-      </w:r>
-      <w:proofErr w:type="spellEnd"/>
-      <w:r>
-        <w:rPr>
-          <w:i/>
-          <w:iCs/>
-          <w:lang w:val="en-US"/>
-        </w:rPr>
-        <w:t xml:space="preserve"> setting?</w:t>
-      </w:r>
-    </w:p>
-    <w:p>
-      <w:pPr>
-        <w:rPr>
-          <w:lang w:val="en-US"/>
-        </w:rPr>
-      </w:pPr>
-      <w:r>
-        <w:rPr>
-          <w:lang w:val="en-US"/>
-        </w:rPr>
-        <w:t xml:space="preserve">The maximum delay for the </w:t>
-      </w:r>
-      <w:proofErr w:type="spellStart"/>
-      <w:r>
-        <w:rPr>
-          <w:lang w:val="en-US"/>
-        </w:rPr>
-        <w:t>delay_ms</w:t>
-      </w:r>
-      <w:proofErr w:type="spellEnd"/>
-      <w:r>
-        <w:rPr>
-          <w:lang w:val="en-US"/>
-        </w:rPr>
-        <w:t xml:space="preserve"> function is 1057ms as any </w:t>
-      </w:r>
-      <w:proofErr w:type="gramStart"/>
-      <w:r>
-        <w:rPr>
-          <w:lang w:val="en-US"/>
-        </w:rPr>
-        <w:t>number larger</w:t>
-      </w:r>
-      <w:proofErr w:type="gramEnd"/>
-      <w:r>
-        <w:rPr>
-          <w:lang w:val="en-US"/>
-        </w:rPr>
-        <w:t xml:space="preserve"> will cause </w:t>
-      </w:r>
-      <w:proofErr w:type="gramStart"/>
-      <w:r>
-        <w:rPr>
-          <w:lang w:val="en-US"/>
-        </w:rPr>
-        <w:t>in</w:t>
-      </w:r>
-      <w:proofErr w:type="gramEnd"/>
-      <w:r>
-        <w:rPr>
-          <w:lang w:val="en-US"/>
-        </w:rPr>
-        <w:t xml:space="preserve"> overflow in the calculation.</w:t>
+        <w:t xml:space="preserve"> do you distinguish between a button press and a release? How about the different buttons?</w:t>
+      </w:r>
+    </w:p>
+    <w:p>
+      <w:pPr>
+        <w:rPr>
+          <w:lang w:val="en-US"/>
+        </w:rPr>
+      </w:pPr>
+      <w:r>
+        <w:rPr>
+          <w:lang w:val="en-US"/>
+        </w:rPr>
+        <w:t xml:space="preserve">The IOC register is configured to </w:t>
+      </w:r>
+      <w:r>
+        <w:rPr>
+          <w:lang w:val="en-US"/>
+        </w:rPr>
+        <w:t>trigger on high and low going transitions on all three buttons</w:t>
+      </w:r>
+      <w:r>
+        <w:rPr>
+          <w:lang w:val="en-US"/>
+        </w:rPr>
+        <w:t xml:space="preserve">, this allows the detection of any change of state in the pressed buttons. </w:t>
+      </w:r>
+      <w:r>
+        <w:rPr>
+          <w:lang w:val="en-US"/>
+        </w:rPr>
+        <w:t xml:space="preserve">To detect </w:t>
+      </w:r>
+      <w:r>
+        <w:rPr>
+          <w:lang w:val="en-US"/>
+        </w:rPr>
+        <w:t xml:space="preserve">a </w:t>
+      </w:r>
+      <w:r>
+        <w:rPr>
+          <w:lang w:val="en-US"/>
+        </w:rPr>
+        <w:t xml:space="preserve">press and release </w:t>
+      </w:r>
+      <w:r>
+        <w:rPr>
+          <w:lang w:val="en-US"/>
+        </w:rPr>
+        <w:t xml:space="preserve">on push button 2 </w:t>
+      </w:r>
+      <w:r>
+        <w:rPr>
+          <w:lang w:val="en-US"/>
+        </w:rPr>
+        <w:t>the previous state is stored</w:t>
+      </w:r>
+      <w:r>
+        <w:rPr>
+          <w:lang w:val="en-US"/>
+        </w:rPr>
+        <w:t>.</w:t>
       </w:r>
       <w:r>
         <w:rPr>
@@ -2210,247 +2027,13 @@
         <w:rPr>
           <w:lang w:val="en-US"/>
         </w:rPr>
-        <w:t xml:space="preserve">A </w:t>
-      </w:r>
-      <w:proofErr w:type="spellStart"/>
-      <w:r>
-        <w:rPr>
-          <w:lang w:val="en-US"/>
-        </w:rPr>
-        <w:t>prescale</w:t>
-      </w:r>
-      <w:r>
-        <w:rPr>
-          <w:lang w:val="en-US"/>
-        </w:rPr>
-        <w:t>r</w:t>
-      </w:r>
-      <w:proofErr w:type="spellEnd"/>
-      <w:r>
-        <w:rPr>
-          <w:lang w:val="en-US"/>
-        </w:rPr>
-        <w:t xml:space="preserve"> of 64 was used to maximize resolution while still allowing up to 1 sec of delay</w:t>
-      </w:r>
-      <w:r>
-        <w:rPr>
-          <w:lang w:val="en-US"/>
-        </w:rPr>
-        <w:t>.</w:t>
-      </w:r>
-    </w:p>
-    <w:p>
-      <w:pPr>
-        <w:rPr>
-          <w:i/>
-          <w:iCs/>
-          <w:lang w:val="en-US"/>
-        </w:rPr>
-      </w:pPr>
-      <w:r>
-        <w:rPr>
-          <w:i/>
-          <w:iCs/>
-          <w:lang w:val="en-US"/>
-        </w:rPr>
-        <w:t xml:space="preserve">How many </w:t>
-      </w:r>
-      <w:proofErr w:type="spellStart"/>
-      <w:proofErr w:type="gramStart"/>
-      <w:r>
-        <w:rPr>
-          <w:i/>
-          <w:iCs/>
-          <w:lang w:val="en-US"/>
-        </w:rPr>
-        <w:t>timers</w:t>
-      </w:r>
-      <w:proofErr w:type="spellEnd"/>
-      <w:proofErr w:type="gramEnd"/>
-      <w:r>
-        <w:rPr>
-          <w:i/>
-          <w:iCs/>
-          <w:lang w:val="en-US"/>
-        </w:rPr>
-        <w:t xml:space="preserve"> do you use? What do you use each timer for?</w:t>
-      </w:r>
-    </w:p>
-    <w:p>
-      <w:pPr>
-        <w:rPr>
-          <w:lang w:val="en-US"/>
-        </w:rPr>
-      </w:pPr>
-      <w:r>
-        <w:rPr>
-          <w:lang w:val="en-US"/>
-        </w:rPr>
-        <w:t xml:space="preserve">Three timers are used, Timer 1 is used for the </w:t>
-      </w:r>
-      <w:proofErr w:type="spellStart"/>
-      <w:r>
-        <w:rPr>
-          <w:lang w:val="en-US"/>
-        </w:rPr>
-        <w:t>delay_ms</w:t>
-      </w:r>
-      <w:proofErr w:type="spellEnd"/>
-      <w:r>
-        <w:rPr>
-          <w:lang w:val="en-US"/>
-        </w:rPr>
-        <w:t xml:space="preserve"> function</w:t>
-      </w:r>
-      <w:r>
-        <w:rPr>
-          <w:lang w:val="en-US"/>
-        </w:rPr>
-        <w:t xml:space="preserve"> (which is used to debounce)</w:t>
-      </w:r>
-      <w:r>
-        <w:rPr>
-          <w:lang w:val="en-US"/>
-        </w:rPr>
-        <w:t xml:space="preserve">, Timer </w:t>
-      </w:r>
-      <w:r>
-        <w:rPr>
-          <w:lang w:val="en-US"/>
-        </w:rPr>
-        <w:t>2 and Timer 3 are used for blinking LEDs and specified</w:t>
-      </w:r>
-      <w:r>
-        <w:rPr>
-          <w:lang w:val="en-US"/>
-        </w:rPr>
-        <w:t xml:space="preserve"> rates.</w:t>
-      </w:r>
-    </w:p>
-    <w:p>
-      <w:pPr>
-        <w:rPr>
-          <w:lang w:val="en-US"/>
-        </w:rPr>
-      </w:pPr>
-      <w:r>
-        <w:rPr>
-          <w:i/>
-          <w:iCs/>
-          <w:lang w:val="en-US"/>
-        </w:rPr>
-        <w:t xml:space="preserve">Explain your implementation of the IOC interrupt service routine, and your choice of IOC </w:t>
-      </w:r>
-      <w:r>
-        <w:rPr>
-          <w:i/>
-          <w:iCs/>
-          <w:lang w:val="en-US"/>
-        </w:rPr>
-        <w:t>settings. How</w:t>
-      </w:r>
-      <w:r>
-        <w:rPr>
-          <w:i/>
-          <w:iCs/>
-          <w:lang w:val="en-US"/>
-        </w:rPr>
-        <w:t xml:space="preserve"> do you distinguish between a button press and a release? How about the different buttons?</w:t>
-      </w:r>
-    </w:p>
-    <w:p>
-      <w:pPr>
-        <w:rPr>
-          <w:lang w:val="en-US"/>
-        </w:rPr>
-      </w:pPr>
-      <w:r>
-        <w:rPr>
-          <w:lang w:val="en-US"/>
-        </w:rPr>
-        <w:t xml:space="preserve">The IOC register is configured to </w:t>
-      </w:r>
-      <w:proofErr w:type="gramStart"/>
-      <w:r>
-        <w:rPr>
-          <w:lang w:val="en-US"/>
-        </w:rPr>
-        <w:t>trigger on</w:t>
-      </w:r>
-      <w:proofErr w:type="gramEnd"/>
-      <w:r>
-        <w:rPr>
-          <w:lang w:val="en-US"/>
-        </w:rPr>
-        <w:t xml:space="preserve"> high and low going transitions on all three buttons</w:t>
-      </w:r>
-      <w:r>
-        <w:rPr>
-          <w:lang w:val="en-US"/>
-        </w:rPr>
-        <w:t xml:space="preserve">, this allows the detection of any change of state in the pressed buttons. </w:t>
-      </w:r>
-      <w:r>
-        <w:rPr>
-          <w:lang w:val="en-US"/>
-        </w:rPr>
-        <w:t xml:space="preserve">To detect </w:t>
-      </w:r>
-      <w:r>
-        <w:rPr>
-          <w:lang w:val="en-US"/>
-        </w:rPr>
-        <w:t xml:space="preserve">a </w:t>
-      </w:r>
-      <w:r>
-        <w:rPr>
-          <w:lang w:val="en-US"/>
-        </w:rPr>
-        <w:t xml:space="preserve">press and release </w:t>
-      </w:r>
-      <w:r>
-        <w:rPr>
-          <w:lang w:val="en-US"/>
-        </w:rPr>
-        <w:t xml:space="preserve">on push button 2 </w:t>
-      </w:r>
-      <w:r>
-        <w:rPr>
-          <w:lang w:val="en-US"/>
-        </w:rPr>
-        <w:t>the previous state is stored</w:t>
-      </w:r>
-      <w:r>
-        <w:rPr>
-          <w:lang w:val="en-US"/>
-        </w:rPr>
-        <w:t>.</w:t>
-      </w:r>
-      <w:r>
-        <w:rPr>
-          <w:lang w:val="en-US"/>
-        </w:rPr>
-        <w:t xml:space="preserve"> </w:t>
-      </w:r>
-      <w:proofErr w:type="spellStart"/>
-      <w:r>
-        <w:rPr>
-          <w:lang w:val="en-US"/>
-        </w:rPr>
         <w:t>I</w:t>
       </w:r>
       <w:r>
         <w:rPr>
           <w:lang w:val="en-US"/>
         </w:rPr>
-        <w:t>if</w:t>
-      </w:r>
-      <w:proofErr w:type="spellEnd"/>
-      <w:r>
-        <w:rPr>
-          <w:lang w:val="en-US"/>
-        </w:rPr>
-        <w:t xml:space="preserve"> the button was </w:t>
+        <w:t xml:space="preserve">if the button was </w:t>
       </w:r>
       <w:r>
         <w:rPr>

</xml_diff>